<commit_message>
minor changes to the report, code README
</commit_message>
<xml_diff>
--- a/ir-2016-2-report-24-V0.docx
+++ b/ir-2016-2-report-24-V0.docx
@@ -1,6 +1,6 @@
 
 <file path=word/document.xml><?xml version="1.0" encoding="utf-8"?>
-<w:document xmlns:wpc="http://schemas.microsoft.com/office/word/2010/wordprocessingCanvas" xmlns:mo="http://schemas.microsoft.com/office/mac/office/2008/main" xmlns:mc="http://schemas.openxmlformats.org/markup-compatibility/2006" xmlns:mv="urn:schemas-microsoft-com:mac:vml" xmlns:o="urn:schemas-microsoft-com:office:office" xmlns:r="http://schemas.openxmlformats.org/officeDocument/2006/relationships" xmlns:m="http://schemas.openxmlformats.org/officeDocument/2006/math" xmlns:v="urn:schemas-microsoft-com:vml" xmlns:wp14="http://schemas.microsoft.com/office/word/2010/wordprocessingDrawing" xmlns:wp="http://schemas.openxmlformats.org/drawingml/2006/wordprocessingDrawing" xmlns:w10="urn:schemas-microsoft-com:office:word" xmlns:w="http://schemas.openxmlformats.org/wordprocessingml/2006/main" xmlns:w14="http://schemas.microsoft.com/office/word/2010/wordml" xmlns:wpg="http://schemas.microsoft.com/office/word/2010/wordprocessingGroup" xmlns:wpi="http://schemas.microsoft.com/office/word/2010/wordprocessingInk" xmlns:wne="http://schemas.microsoft.com/office/word/2006/wordml" xmlns:wps="http://schemas.microsoft.com/office/word/2010/wordprocessingShape" mc:Ignorable="w14 wp14">
+<w:document xmlns:wpc="http://schemas.microsoft.com/office/word/2010/wordprocessingCanvas" xmlns:cx="http://schemas.microsoft.com/office/drawing/2014/chartex" xmlns:cx1="http://schemas.microsoft.com/office/drawing/2015/9/8/chartex" xmlns:cx2="http://schemas.microsoft.com/office/drawing/2015/10/21/chartex" xmlns:mc="http://schemas.openxmlformats.org/markup-compatibility/2006" xmlns:o="urn:schemas-microsoft-com:office:office" xmlns:r="http://schemas.openxmlformats.org/officeDocument/2006/relationships" xmlns:m="http://schemas.openxmlformats.org/officeDocument/2006/math" xmlns:v="urn:schemas-microsoft-com:vml" xmlns:wp14="http://schemas.microsoft.com/office/word/2010/wordprocessingDrawing" xmlns:wp="http://schemas.openxmlformats.org/drawingml/2006/wordprocessingDrawing" xmlns:w10="urn:schemas-microsoft-com:office:word" xmlns:w="http://schemas.openxmlformats.org/wordprocessingml/2006/main" xmlns:w14="http://schemas.microsoft.com/office/word/2010/wordml" xmlns:w15="http://schemas.microsoft.com/office/word/2012/wordml" xmlns:w16se="http://schemas.microsoft.com/office/word/2015/wordml/symex" xmlns:wpg="http://schemas.microsoft.com/office/word/2010/wordprocessingGroup" xmlns:wpi="http://schemas.microsoft.com/office/word/2010/wordprocessingInk" xmlns:wne="http://schemas.microsoft.com/office/word/2006/wordml" xmlns:wps="http://schemas.microsoft.com/office/word/2010/wordprocessingShape" mc:Ignorable="w14 w15 w16se wp14">
   <w:body>
     <w:p>
       <w:pPr>
@@ -105,28 +105,30 @@
       <w:r>
         <w:rPr>
           <w:rFonts w:asciiTheme="majorBidi" w:hAnsiTheme="majorBidi" w:cstheme="majorBidi"/>
-          <w:highlight w:val="yellow"/>
         </w:rPr>
         <w:t>December</w:t>
       </w:r>
       <w:r>
         <w:rPr>
           <w:rFonts w:asciiTheme="majorBidi" w:hAnsiTheme="majorBidi" w:cstheme="majorBidi"/>
-          <w:highlight w:val="yellow"/>
         </w:rPr>
         <w:t xml:space="preserve"> </w:t>
       </w:r>
       <w:r>
         <w:rPr>
           <w:rFonts w:asciiTheme="majorBidi" w:hAnsiTheme="majorBidi" w:cstheme="majorBidi"/>
-          <w:highlight w:val="yellow"/>
-        </w:rPr>
-        <w:t>11</w:t>
-      </w:r>
-      <w:r>
-        <w:rPr>
-          <w:rFonts w:asciiTheme="majorBidi" w:hAnsiTheme="majorBidi" w:cstheme="majorBidi"/>
-          <w:highlight w:val="yellow"/>
+        </w:rPr>
+        <w:t>1</w:t>
+      </w:r>
+      <w:r>
+        <w:rPr>
+          <w:rFonts w:asciiTheme="majorBidi" w:hAnsiTheme="majorBidi" w:cstheme="majorBidi"/>
+        </w:rPr>
+        <w:t>2</w:t>
+      </w:r>
+      <w:r>
+        <w:rPr>
+          <w:rFonts w:asciiTheme="majorBidi" w:hAnsiTheme="majorBidi" w:cstheme="majorBidi"/>
         </w:rPr>
         <w:t>, 2016</w:t>
       </w:r>
@@ -179,7 +181,7 @@
                 <w:rFonts w:asciiTheme="majorBidi" w:hAnsiTheme="majorBidi" w:cstheme="majorBidi"/>
               </w:rPr>
             </w:pPr>
-            <w:hyperlink r:id="rId9" w:history="1">
+            <w:hyperlink r:id="rId8" w:history="1">
               <w:r>
                 <w:rPr>
                   <w:rStyle w:val="Hyperlink"/>
@@ -238,7 +240,7 @@
                 <w:rFonts w:asciiTheme="majorBidi" w:hAnsiTheme="majorBidi" w:cstheme="majorBidi"/>
               </w:rPr>
             </w:pPr>
-            <w:hyperlink r:id="rId10" w:history="1">
+            <w:hyperlink r:id="rId9" w:history="1">
               <w:r>
                 <w:rPr>
                   <w:rStyle w:val="Hyperlink"/>
@@ -270,37 +272,6 @@
         <w:spacing w:line="240" w:lineRule="auto"/>
         <w:rPr>
           <w:rFonts w:asciiTheme="majorBidi" w:hAnsiTheme="majorBidi" w:cstheme="majorBidi"/>
-        </w:rPr>
-      </w:pPr>
-    </w:p>
-    <w:p>
-      <w:pPr>
-        <w:spacing w:line="240" w:lineRule="auto"/>
-        <w:rPr>
-          <w:rFonts w:asciiTheme="majorBidi" w:hAnsiTheme="majorBidi" w:cstheme="majorBidi"/>
-        </w:rPr>
-      </w:pPr>
-      <w:r>
-        <w:rPr>
-          <w:rFonts w:asciiTheme="majorBidi" w:hAnsiTheme="majorBidi" w:cstheme="majorBidi"/>
-          <w:highlight w:val="yellow"/>
-        </w:rPr>
-        <w:t>report-[groupid].pdf : a short report (max. 2 pages) that describes your system, your retrieval models as well as your training set performance in terms of MAP. You should also report average (per query) running times when using an inverted index versus when passing the document collection sequentially for each query.</w:t>
-      </w:r>
-    </w:p>
-    <w:p>
-      <w:pPr>
-        <w:spacing w:line="240" w:lineRule="auto"/>
-        <w:rPr>
-          <w:rFonts w:asciiTheme="majorBidi" w:hAnsiTheme="majorBidi" w:cstheme="majorBidi"/>
-        </w:rPr>
-      </w:pPr>
-    </w:p>
-    <w:p>
-      <w:pPr>
-        <w:spacing w:line="240" w:lineRule="auto"/>
-        <w:rPr>
-          <w:rFonts w:asciiTheme="majorBidi" w:hAnsiTheme="majorBidi" w:cstheme="majorBidi"/>
           <w:b/>
           <w:bCs/>
           <w:u w:val="single"/>
@@ -827,20 +798,22 @@
       <w:r>
         <w:rPr>
           <w:rFonts w:asciiTheme="majorBidi" w:hAnsiTheme="majorBidi" w:cstheme="majorBidi"/>
-        </w:rPr>
-        <w:t>Term-based</w:t>
-      </w:r>
-      <w:r>
-        <w:rPr>
-          <w:rFonts w:asciiTheme="majorBidi" w:hAnsiTheme="majorBidi" w:cstheme="majorBidi"/>
-        </w:rPr>
-        <w:t xml:space="preserve"> model</w:t>
-      </w:r>
-      <w:r>
-        <w:rPr>
-          <w:rFonts w:asciiTheme="majorBidi" w:hAnsiTheme="majorBidi" w:cstheme="majorBidi"/>
-        </w:rPr>
-        <w:t>: 1</w:t>
+          <w:u w:val="single"/>
+        </w:rPr>
+        <w:t>Term-based model</w:t>
+      </w:r>
+      <w:r>
+        <w:rPr>
+          <w:rFonts w:asciiTheme="majorBidi" w:hAnsiTheme="majorBidi" w:cstheme="majorBidi"/>
+          <w:u w:val="single"/>
+        </w:rPr>
+        <w:t>:</w:t>
+      </w:r>
+      <w:r>
+        <w:rPr>
+          <w:rFonts w:asciiTheme="majorBidi" w:hAnsiTheme="majorBidi" w:cstheme="majorBidi"/>
+        </w:rPr>
+        <w:t xml:space="preserve"> 1</w:t>
       </w:r>
       <w:r>
         <w:rPr>
@@ -918,14 +891,22 @@
       <w:r>
         <w:rPr>
           <w:rFonts w:asciiTheme="majorBidi" w:hAnsiTheme="majorBidi" w:cstheme="majorBidi"/>
+          <w:u w:val="single"/>
         </w:rPr>
         <w:t>Language model</w:t>
       </w:r>
       <w:r>
         <w:rPr>
           <w:rFonts w:asciiTheme="majorBidi" w:hAnsiTheme="majorBidi" w:cstheme="majorBidi"/>
-        </w:rPr>
-        <w:t>: 14.8 seconds / query with indexing, 24.1 seconds / query without indexing</w:t>
+          <w:u w:val="single"/>
+        </w:rPr>
+        <w:t>:</w:t>
+      </w:r>
+      <w:r>
+        <w:rPr>
+          <w:rFonts w:asciiTheme="majorBidi" w:hAnsiTheme="majorBidi" w:cstheme="majorBidi"/>
+        </w:rPr>
+        <w:t xml:space="preserve"> 14.8 seconds / query with indexing, 24.1 seconds / query without indexing</w:t>
       </w:r>
     </w:p>
     <w:p>
@@ -1146,7 +1127,21 @@
           <w:rFonts w:asciiTheme="majorBidi" w:hAnsiTheme="majorBidi" w:cstheme="majorBidi"/>
           <w:bCs/>
         </w:rPr>
-        <w:t>182367</w:t>
+        <w:t>182</w:t>
+      </w:r>
+      <w:r>
+        <w:rPr>
+          <w:rFonts w:asciiTheme="majorBidi" w:hAnsiTheme="majorBidi" w:cstheme="majorBidi"/>
+          <w:bCs/>
+        </w:rPr>
+        <w:t>,</w:t>
+      </w:r>
+      <w:r>
+        <w:rPr>
+          <w:rFonts w:asciiTheme="majorBidi" w:hAnsiTheme="majorBidi" w:cstheme="majorBidi"/>
+          <w:bCs/>
+        </w:rPr>
+        <w:t>367</w:t>
       </w:r>
       <w:r>
         <w:rPr>
@@ -1235,15 +1230,7 @@
           <w:rFonts w:asciiTheme="majorBidi" w:hAnsiTheme="majorBidi" w:cstheme="majorBidi"/>
           <w:bCs/>
         </w:rPr>
-        <w:t xml:space="preserve">The model contains </w:t>
-      </w:r>
-      <w:r>
-        <w:rPr>
-          <w:rFonts w:asciiTheme="majorBidi" w:hAnsiTheme="majorBidi" w:cstheme="majorBidi"/>
-          <w:bCs/>
-        </w:rPr>
-        <w:lastRenderedPageBreak/>
-        <w:t>two hyper</w:t>
+        <w:t>The model contains two hyper</w:t>
       </w:r>
       <w:r>
         <w:rPr>
@@ -1252,8 +1239,6 @@
         </w:rPr>
         <w:t>-</w:t>
       </w:r>
-      <w:bookmarkStart w:id="0" w:name="_GoBack"/>
-      <w:bookmarkEnd w:id="0"/>
       <w:r>
         <w:rPr>
           <w:rFonts w:asciiTheme="majorBidi" w:hAnsiTheme="majorBidi" w:cstheme="majorBidi"/>
@@ -1336,14 +1321,7 @@
           <w:rFonts w:asciiTheme="majorBidi" w:hAnsiTheme="majorBidi" w:cstheme="majorBidi"/>
           <w:bCs/>
         </w:rPr>
-        <w:t>term-frequency based model</w:t>
-      </w:r>
-      <w:r>
-        <w:rPr>
-          <w:rFonts w:asciiTheme="majorBidi" w:hAnsiTheme="majorBidi" w:cstheme="majorBidi"/>
-          <w:bCs/>
-        </w:rPr>
-        <w:t xml:space="preserve"> operating on the entire document union</w:t>
+        <w:t>term-frequency based model operating on the entire document union</w:t>
       </w:r>
       <w:r>
         <w:rPr>
@@ -1377,6 +1355,7 @@
           <w:bCs/>
           <w:u w:val="single"/>
         </w:rPr>
+        <w:lastRenderedPageBreak/>
         <w:t>Language model</w:t>
       </w:r>
     </w:p>
@@ -1587,7 +1566,17 @@
           <w:noProof/>
           <w:lang w:bidi="he-IL"/>
         </w:rPr>
-        <w:t xml:space="preserve">, with 1,000 document candidate size, </w:t>
+        <w:t>, with 1,000 docume</w:t>
+      </w:r>
+      <w:bookmarkStart w:id="0" w:name="_GoBack"/>
+      <w:bookmarkEnd w:id="0"/>
+      <w:r>
+        <w:rPr>
+          <w:rFonts w:asciiTheme="majorBidi" w:hAnsiTheme="majorBidi" w:cstheme="majorBidi"/>
+          <w:noProof/>
+          <w:lang w:bidi="he-IL"/>
+        </w:rPr>
+        <w:t xml:space="preserve">nt candidate size, </w:t>
       </w:r>
       <w:r>
         <w:rPr>
@@ -1618,6 +1607,12 @@
           <w:rFonts w:asciiTheme="majorBidi" w:hAnsiTheme="majorBidi" w:cstheme="majorBidi"/>
         </w:rPr>
         <w:t>1</w:t>
+      </w:r>
+      <w:r>
+        <w:rPr>
+          <w:rFonts w:asciiTheme="majorBidi" w:hAnsiTheme="majorBidi" w:cstheme="majorBidi"/>
+        </w:rPr>
+        <w:t xml:space="preserve"> (see figure below)</w:t>
       </w:r>
       <w:r>
         <w:rPr>
@@ -1637,11 +1632,12 @@
         <w:rPr>
           <w:rFonts w:asciiTheme="majorBidi" w:hAnsiTheme="majorBidi" w:cstheme="majorBidi"/>
           <w:noProof/>
+          <w:lang w:bidi="he-IL"/>
         </w:rPr>
         <w:drawing>
-          <wp:inline distT="0" distB="0" distL="0" distR="0" wp14:anchorId="1FB9AEF7" wp14:editId="3179F1B4">
-            <wp:extent cx="4037610" cy="2031188"/>
-            <wp:effectExtent l="0" t="0" r="1270" b="7620"/>
+          <wp:inline distT="0" distB="0" distL="0" distR="0" wp14:anchorId="1FB9AEF7" wp14:editId="6CF5E093">
+            <wp:extent cx="6440069" cy="3239786"/>
+            <wp:effectExtent l="0" t="0" r="0" b="0"/>
             <wp:docPr id="1" name="Picture 1"/>
             <wp:cNvGraphicFramePr>
               <a:graphicFrameLocks xmlns:a="http://schemas.openxmlformats.org/drawingml/2006/main" noChangeAspect="1"/>
@@ -1654,14 +1650,14 @@
                     <pic:cNvPicPr/>
                   </pic:nvPicPr>
                   <pic:blipFill rotWithShape="1">
-                    <a:blip r:embed="rId11"/>
+                    <a:blip r:embed="rId10"/>
                     <a:srcRect l="1179" r="868" b="1387"/>
                     <a:stretch/>
                   </pic:blipFill>
                   <pic:spPr bwMode="auto">
                     <a:xfrm>
                       <a:off x="0" y="0"/>
-                      <a:ext cx="4077457" cy="2051234"/>
+                      <a:ext cx="6515987" cy="3277978"/>
                     </a:xfrm>
                     <a:prstGeom prst="rect">
                       <a:avLst/>
@@ -1671,7 +1667,7 @@
                     </a:ln>
                     <a:extLst>
                       <a:ext uri="{53640926-AAD7-44d8-BBD7-CCE9431645EC}">
-                        <a14:shadowObscured xmlns:a14="http://schemas.microsoft.com/office/drawing/2010/main"/>
+                        <a14:shadowObscured xmlns:a14="http://schemas.microsoft.com/office/drawing/2010/main" xmlns:w="http://schemas.openxmlformats.org/wordprocessingml/2006/main" xmlns:w10="urn:schemas-microsoft-com:office:word" xmlns:v="urn:schemas-microsoft-com:vml" xmlns:o="urn:schemas-microsoft-com:office:office" xmlns:mv="urn:schemas-microsoft-com:mac:vml" xmlns:mo="http://schemas.microsoft.com/office/mac/office/2008/main" xmlns=""/>
                       </a:ext>
                     </a:extLst>
                   </pic:spPr>
@@ -1693,7 +1689,7 @@
 </file>
 
 <file path=word/endnotes.xml><?xml version="1.0" encoding="utf-8"?>
-<w:endnotes xmlns:wpc="http://schemas.microsoft.com/office/word/2010/wordprocessingCanvas" xmlns:mo="http://schemas.microsoft.com/office/mac/office/2008/main" xmlns:mc="http://schemas.openxmlformats.org/markup-compatibility/2006" xmlns:mv="urn:schemas-microsoft-com:mac:vml" xmlns:o="urn:schemas-microsoft-com:office:office" xmlns:r="http://schemas.openxmlformats.org/officeDocument/2006/relationships" xmlns:m="http://schemas.openxmlformats.org/officeDocument/2006/math" xmlns:v="urn:schemas-microsoft-com:vml" xmlns:wp14="http://schemas.microsoft.com/office/word/2010/wordprocessingDrawing" xmlns:wp="http://schemas.openxmlformats.org/drawingml/2006/wordprocessingDrawing" xmlns:w10="urn:schemas-microsoft-com:office:word" xmlns:w="http://schemas.openxmlformats.org/wordprocessingml/2006/main" xmlns:w14="http://schemas.microsoft.com/office/word/2010/wordml" xmlns:wpg="http://schemas.microsoft.com/office/word/2010/wordprocessingGroup" xmlns:wpi="http://schemas.microsoft.com/office/word/2010/wordprocessingInk" xmlns:wne="http://schemas.microsoft.com/office/word/2006/wordml" xmlns:wps="http://schemas.microsoft.com/office/word/2010/wordprocessingShape" mc:Ignorable="w14 wp14">
+<w:endnotes xmlns:wpc="http://schemas.microsoft.com/office/word/2010/wordprocessingCanvas" xmlns:cx="http://schemas.microsoft.com/office/drawing/2014/chartex" xmlns:cx1="http://schemas.microsoft.com/office/drawing/2015/9/8/chartex" xmlns:cx2="http://schemas.microsoft.com/office/drawing/2015/10/21/chartex" xmlns:mc="http://schemas.openxmlformats.org/markup-compatibility/2006" xmlns:o="urn:schemas-microsoft-com:office:office" xmlns:r="http://schemas.openxmlformats.org/officeDocument/2006/relationships" xmlns:m="http://schemas.openxmlformats.org/officeDocument/2006/math" xmlns:v="urn:schemas-microsoft-com:vml" xmlns:wp14="http://schemas.microsoft.com/office/word/2010/wordprocessingDrawing" xmlns:wp="http://schemas.openxmlformats.org/drawingml/2006/wordprocessingDrawing" xmlns:w10="urn:schemas-microsoft-com:office:word" xmlns:w="http://schemas.openxmlformats.org/wordprocessingml/2006/main" xmlns:w14="http://schemas.microsoft.com/office/word/2010/wordml" xmlns:w15="http://schemas.microsoft.com/office/word/2012/wordml" xmlns:w16se="http://schemas.microsoft.com/office/word/2015/wordml/symex" xmlns:wpg="http://schemas.microsoft.com/office/word/2010/wordprocessingGroup" xmlns:wpi="http://schemas.microsoft.com/office/word/2010/wordprocessingInk" xmlns:wne="http://schemas.microsoft.com/office/word/2006/wordml" xmlns:wps="http://schemas.microsoft.com/office/word/2010/wordprocessingShape" mc:Ignorable="w14 w15 w16se wp14">
   <w:endnote w:type="separator" w:id="-1">
     <w:p>
       <w:pPr>
@@ -1718,7 +1714,7 @@
 </file>
 
 <file path=word/footnotes.xml><?xml version="1.0" encoding="utf-8"?>
-<w:footnotes xmlns:wpc="http://schemas.microsoft.com/office/word/2010/wordprocessingCanvas" xmlns:mo="http://schemas.microsoft.com/office/mac/office/2008/main" xmlns:mc="http://schemas.openxmlformats.org/markup-compatibility/2006" xmlns:mv="urn:schemas-microsoft-com:mac:vml" xmlns:o="urn:schemas-microsoft-com:office:office" xmlns:r="http://schemas.openxmlformats.org/officeDocument/2006/relationships" xmlns:m="http://schemas.openxmlformats.org/officeDocument/2006/math" xmlns:v="urn:schemas-microsoft-com:vml" xmlns:wp14="http://schemas.microsoft.com/office/word/2010/wordprocessingDrawing" xmlns:wp="http://schemas.openxmlformats.org/drawingml/2006/wordprocessingDrawing" xmlns:w10="urn:schemas-microsoft-com:office:word" xmlns:w="http://schemas.openxmlformats.org/wordprocessingml/2006/main" xmlns:w14="http://schemas.microsoft.com/office/word/2010/wordml" xmlns:wpg="http://schemas.microsoft.com/office/word/2010/wordprocessingGroup" xmlns:wpi="http://schemas.microsoft.com/office/word/2010/wordprocessingInk" xmlns:wne="http://schemas.microsoft.com/office/word/2006/wordml" xmlns:wps="http://schemas.microsoft.com/office/word/2010/wordprocessingShape" mc:Ignorable="w14 wp14">
+<w:footnotes xmlns:wpc="http://schemas.microsoft.com/office/word/2010/wordprocessingCanvas" xmlns:cx="http://schemas.microsoft.com/office/drawing/2014/chartex" xmlns:cx1="http://schemas.microsoft.com/office/drawing/2015/9/8/chartex" xmlns:cx2="http://schemas.microsoft.com/office/drawing/2015/10/21/chartex" xmlns:mc="http://schemas.openxmlformats.org/markup-compatibility/2006" xmlns:o="urn:schemas-microsoft-com:office:office" xmlns:r="http://schemas.openxmlformats.org/officeDocument/2006/relationships" xmlns:m="http://schemas.openxmlformats.org/officeDocument/2006/math" xmlns:v="urn:schemas-microsoft-com:vml" xmlns:wp14="http://schemas.microsoft.com/office/word/2010/wordprocessingDrawing" xmlns:wp="http://schemas.openxmlformats.org/drawingml/2006/wordprocessingDrawing" xmlns:w10="urn:schemas-microsoft-com:office:word" xmlns:w="http://schemas.openxmlformats.org/wordprocessingml/2006/main" xmlns:w14="http://schemas.microsoft.com/office/word/2010/wordml" xmlns:w15="http://schemas.microsoft.com/office/word/2012/wordml" xmlns:w16se="http://schemas.microsoft.com/office/word/2015/wordml/symex" xmlns:wpg="http://schemas.microsoft.com/office/word/2010/wordprocessingGroup" xmlns:wpi="http://schemas.microsoft.com/office/word/2010/wordprocessingInk" xmlns:wne="http://schemas.microsoft.com/office/word/2006/wordml" xmlns:wps="http://schemas.microsoft.com/office/word/2010/wordprocessingShape" mc:Ignorable="w14 w15 w16se wp14">
   <w:footnote w:type="separator" w:id="-1">
     <w:p>
       <w:pPr>
@@ -1743,8 +1739,8 @@
 </file>
 
 <file path=word/numbering.xml><?xml version="1.0" encoding="utf-8"?>
-<w:numbering xmlns:wpc="http://schemas.microsoft.com/office/word/2010/wordprocessingCanvas" xmlns:mo="http://schemas.microsoft.com/office/mac/office/2008/main" xmlns:mc="http://schemas.openxmlformats.org/markup-compatibility/2006" xmlns:mv="urn:schemas-microsoft-com:mac:vml" xmlns:o="urn:schemas-microsoft-com:office:office" xmlns:r="http://schemas.openxmlformats.org/officeDocument/2006/relationships" xmlns:m="http://schemas.openxmlformats.org/officeDocument/2006/math" xmlns:v="urn:schemas-microsoft-com:vml" xmlns:wp14="http://schemas.microsoft.com/office/word/2010/wordprocessingDrawing" xmlns:wp="http://schemas.openxmlformats.org/drawingml/2006/wordprocessingDrawing" xmlns:w10="urn:schemas-microsoft-com:office:word" xmlns:w="http://schemas.openxmlformats.org/wordprocessingml/2006/main" xmlns:w14="http://schemas.microsoft.com/office/word/2010/wordml" xmlns:wpg="http://schemas.microsoft.com/office/word/2010/wordprocessingGroup" xmlns:wpi="http://schemas.microsoft.com/office/word/2010/wordprocessingInk" xmlns:wne="http://schemas.microsoft.com/office/word/2006/wordml" xmlns:wps="http://schemas.microsoft.com/office/word/2010/wordprocessingShape" mc:Ignorable="w14 wp14">
-  <w:abstractNum w:abstractNumId="0">
+<w:numbering xmlns:wpc="http://schemas.microsoft.com/office/word/2010/wordprocessingCanvas" xmlns:cx="http://schemas.microsoft.com/office/drawing/2014/chartex" xmlns:cx1="http://schemas.microsoft.com/office/drawing/2015/9/8/chartex" xmlns:cx2="http://schemas.microsoft.com/office/drawing/2015/10/21/chartex" xmlns:mc="http://schemas.openxmlformats.org/markup-compatibility/2006" xmlns:o="urn:schemas-microsoft-com:office:office" xmlns:r="http://schemas.openxmlformats.org/officeDocument/2006/relationships" xmlns:m="http://schemas.openxmlformats.org/officeDocument/2006/math" xmlns:v="urn:schemas-microsoft-com:vml" xmlns:wp14="http://schemas.microsoft.com/office/word/2010/wordprocessingDrawing" xmlns:wp="http://schemas.openxmlformats.org/drawingml/2006/wordprocessingDrawing" xmlns:w10="urn:schemas-microsoft-com:office:word" xmlns:w="http://schemas.openxmlformats.org/wordprocessingml/2006/main" xmlns:w14="http://schemas.microsoft.com/office/word/2010/wordml" xmlns:w15="http://schemas.microsoft.com/office/word/2012/wordml" xmlns:w16se="http://schemas.microsoft.com/office/word/2015/wordml/symex" xmlns:wpg="http://schemas.microsoft.com/office/word/2010/wordprocessingGroup" xmlns:wpi="http://schemas.microsoft.com/office/word/2010/wordprocessingInk" xmlns:wne="http://schemas.microsoft.com/office/word/2006/wordml" xmlns:wps="http://schemas.microsoft.com/office/word/2010/wordprocessingShape" mc:Ignorable="w14 w15 w16se wp14">
+  <w:abstractNum w:abstractNumId="0" w15:restartNumberingAfterBreak="0">
     <w:nsid w:val="55765919"/>
     <w:multiLevelType w:val="hybridMultilevel"/>
     <w:tmpl w:val="C2DA9F12"/>
@@ -1864,7 +1860,7 @@
 </file>
 
 <file path=word/styles.xml><?xml version="1.0" encoding="utf-8"?>
-<w:styles xmlns:mc="http://schemas.openxmlformats.org/markup-compatibility/2006" xmlns:r="http://schemas.openxmlformats.org/officeDocument/2006/relationships" xmlns:w="http://schemas.openxmlformats.org/wordprocessingml/2006/main" xmlns:w14="http://schemas.microsoft.com/office/word/2010/wordml" mc:Ignorable="w14">
+<w:styles xmlns:mc="http://schemas.openxmlformats.org/markup-compatibility/2006" xmlns:r="http://schemas.openxmlformats.org/officeDocument/2006/relationships" xmlns:w="http://schemas.openxmlformats.org/wordprocessingml/2006/main" xmlns:w14="http://schemas.microsoft.com/office/word/2010/wordml" xmlns:w15="http://schemas.microsoft.com/office/word/2012/wordml" xmlns:w16se="http://schemas.microsoft.com/office/word/2015/wordml/symex" mc:Ignorable="w14 w15 w16se">
   <w:docDefaults>
     <w:rPrDefault>
       <w:rPr>
@@ -1880,153 +1876,371 @@
       </w:pPr>
     </w:pPrDefault>
   </w:docDefaults>
-  <w:latentStyles w:defLockedState="0" w:defUIPriority="99" w:defSemiHidden="1" w:defUnhideWhenUsed="1" w:defQFormat="0" w:count="276">
-    <w:lsdException w:name="Normal" w:semiHidden="0" w:uiPriority="0" w:unhideWhenUsed="0" w:qFormat="1"/>
-    <w:lsdException w:name="heading 1" w:semiHidden="0" w:uiPriority="9" w:unhideWhenUsed="0" w:qFormat="1"/>
-    <w:lsdException w:name="heading 2" w:uiPriority="9" w:qFormat="1"/>
-    <w:lsdException w:name="heading 3" w:uiPriority="9" w:qFormat="1"/>
-    <w:lsdException w:name="heading 4" w:uiPriority="9" w:qFormat="1"/>
-    <w:lsdException w:name="heading 5" w:uiPriority="9" w:qFormat="1"/>
-    <w:lsdException w:name="heading 6" w:uiPriority="9" w:qFormat="1"/>
-    <w:lsdException w:name="heading 7" w:uiPriority="9" w:qFormat="1"/>
-    <w:lsdException w:name="heading 8" w:uiPriority="9" w:qFormat="1"/>
-    <w:lsdException w:name="heading 9" w:uiPriority="9" w:qFormat="1"/>
-    <w:lsdException w:name="toc 1" w:uiPriority="39"/>
-    <w:lsdException w:name="toc 2" w:uiPriority="39"/>
-    <w:lsdException w:name="toc 3" w:uiPriority="39"/>
-    <w:lsdException w:name="toc 4" w:uiPriority="39"/>
-    <w:lsdException w:name="toc 5" w:uiPriority="39"/>
-    <w:lsdException w:name="toc 6" w:uiPriority="39"/>
-    <w:lsdException w:name="toc 7" w:uiPriority="39"/>
-    <w:lsdException w:name="toc 8" w:uiPriority="39"/>
-    <w:lsdException w:name="toc 9" w:uiPriority="39"/>
-    <w:lsdException w:name="caption" w:uiPriority="35" w:qFormat="1"/>
-    <w:lsdException w:name="Title" w:semiHidden="0" w:uiPriority="10" w:unhideWhenUsed="0" w:qFormat="1"/>
-    <w:lsdException w:name="Default Paragraph Font" w:uiPriority="1"/>
-    <w:lsdException w:name="Subtitle" w:semiHidden="0" w:uiPriority="11" w:unhideWhenUsed="0" w:qFormat="1"/>
-    <w:lsdException w:name="Strong" w:semiHidden="0" w:uiPriority="22" w:unhideWhenUsed="0" w:qFormat="1"/>
-    <w:lsdException w:name="Emphasis" w:semiHidden="0" w:uiPriority="20" w:unhideWhenUsed="0" w:qFormat="1"/>
-    <w:lsdException w:name="Table Grid" w:semiHidden="0" w:uiPriority="39" w:unhideWhenUsed="0"/>
-    <w:lsdException w:name="Note Level 1" w:semiHidden="0" w:unhideWhenUsed="0"/>
-    <w:lsdException w:name="Note Level 2" w:semiHidden="0" w:unhideWhenUsed="0"/>
-    <w:lsdException w:name="Note Level 3" w:semiHidden="0" w:unhideWhenUsed="0"/>
-    <w:lsdException w:name="Note Level 4" w:semiHidden="0" w:unhideWhenUsed="0"/>
-    <w:lsdException w:name="Note Level 5" w:semiHidden="0" w:unhideWhenUsed="0"/>
-    <w:lsdException w:name="Note Level 6" w:semiHidden="0" w:unhideWhenUsed="0"/>
-    <w:lsdException w:name="Note Level 7" w:semiHidden="0" w:unhideWhenUsed="0"/>
-    <w:lsdException w:name="Note Level 8" w:semiHidden="0" w:unhideWhenUsed="0"/>
-    <w:lsdException w:name="Note Level 9" w:semiHidden="0" w:unhideWhenUsed="0"/>
-    <w:lsdException w:name="Placeholder Text" w:unhideWhenUsed="0"/>
-    <w:lsdException w:name="No Spacing" w:semiHidden="0" w:uiPriority="1" w:unhideWhenUsed="0" w:qFormat="1"/>
-    <w:lsdException w:name="Light Shading" w:semiHidden="0" w:uiPriority="60" w:unhideWhenUsed="0"/>
-    <w:lsdException w:name="Light List" w:semiHidden="0" w:uiPriority="61" w:unhideWhenUsed="0"/>
-    <w:lsdException w:name="Light Grid" w:semiHidden="0" w:uiPriority="62" w:unhideWhenUsed="0"/>
-    <w:lsdException w:name="Medium Shading 1" w:semiHidden="0" w:uiPriority="63" w:unhideWhenUsed="0"/>
-    <w:lsdException w:name="Medium Shading 2" w:semiHidden="0" w:uiPriority="64" w:unhideWhenUsed="0"/>
-    <w:lsdException w:name="Medium List 1" w:semiHidden="0" w:uiPriority="65" w:unhideWhenUsed="0"/>
-    <w:lsdException w:name="Medium List 2" w:semiHidden="0" w:uiPriority="66" w:unhideWhenUsed="0"/>
-    <w:lsdException w:name="Medium Grid 1" w:semiHidden="0" w:uiPriority="67" w:unhideWhenUsed="0"/>
-    <w:lsdException w:name="Medium Grid 2" w:semiHidden="0" w:uiPriority="68" w:unhideWhenUsed="0"/>
-    <w:lsdException w:name="Medium Grid 3" w:semiHidden="0" w:uiPriority="69" w:unhideWhenUsed="0"/>
-    <w:lsdException w:name="Dark List" w:semiHidden="0" w:uiPriority="70" w:unhideWhenUsed="0"/>
-    <w:lsdException w:name="Colorful Shading" w:semiHidden="0" w:uiPriority="71" w:unhideWhenUsed="0"/>
-    <w:lsdException w:name="Colorful List" w:semiHidden="0" w:uiPriority="72" w:unhideWhenUsed="0"/>
-    <w:lsdException w:name="Colorful Grid" w:semiHidden="0" w:uiPriority="73" w:unhideWhenUsed="0"/>
-    <w:lsdException w:name="Light Shading Accent 1" w:semiHidden="0" w:uiPriority="60" w:unhideWhenUsed="0"/>
-    <w:lsdException w:name="Light List Accent 1" w:semiHidden="0" w:uiPriority="61" w:unhideWhenUsed="0"/>
-    <w:lsdException w:name="Light Grid Accent 1" w:semiHidden="0" w:uiPriority="62" w:unhideWhenUsed="0"/>
-    <w:lsdException w:name="Medium Shading 1 Accent 1" w:semiHidden="0" w:uiPriority="63" w:unhideWhenUsed="0"/>
-    <w:lsdException w:name="Medium Shading 2 Accent 1" w:semiHidden="0" w:uiPriority="64" w:unhideWhenUsed="0"/>
-    <w:lsdException w:name="Medium List 1 Accent 1" w:semiHidden="0" w:uiPriority="65" w:unhideWhenUsed="0"/>
-    <w:lsdException w:name="Revision" w:unhideWhenUsed="0"/>
-    <w:lsdException w:name="List Paragraph" w:semiHidden="0" w:uiPriority="34" w:unhideWhenUsed="0" w:qFormat="1"/>
-    <w:lsdException w:name="Quote" w:semiHidden="0" w:uiPriority="29" w:unhideWhenUsed="0" w:qFormat="1"/>
-    <w:lsdException w:name="Intense Quote" w:semiHidden="0" w:uiPriority="30" w:unhideWhenUsed="0" w:qFormat="1"/>
-    <w:lsdException w:name="Medium List 2 Accent 1" w:semiHidden="0" w:uiPriority="66" w:unhideWhenUsed="0"/>
-    <w:lsdException w:name="Medium Grid 1 Accent 1" w:semiHidden="0" w:uiPriority="67" w:unhideWhenUsed="0"/>
-    <w:lsdException w:name="Medium Grid 2 Accent 1" w:semiHidden="0" w:uiPriority="68" w:unhideWhenUsed="0"/>
-    <w:lsdException w:name="Medium Grid 3 Accent 1" w:semiHidden="0" w:uiPriority="69" w:unhideWhenUsed="0"/>
-    <w:lsdException w:name="Dark List Accent 1" w:semiHidden="0" w:uiPriority="70" w:unhideWhenUsed="0"/>
-    <w:lsdException w:name="Colorful Shading Accent 1" w:semiHidden="0" w:uiPriority="71" w:unhideWhenUsed="0"/>
-    <w:lsdException w:name="Colorful List Accent 1" w:semiHidden="0" w:uiPriority="72" w:unhideWhenUsed="0"/>
-    <w:lsdException w:name="Colorful Grid Accent 1" w:semiHidden="0" w:uiPriority="73" w:unhideWhenUsed="0"/>
-    <w:lsdException w:name="Light Shading Accent 2" w:semiHidden="0" w:uiPriority="60" w:unhideWhenUsed="0"/>
-    <w:lsdException w:name="Light List Accent 2" w:semiHidden="0" w:uiPriority="61" w:unhideWhenUsed="0"/>
-    <w:lsdException w:name="Light Grid Accent 2" w:semiHidden="0" w:uiPriority="62" w:unhideWhenUsed="0"/>
-    <w:lsdException w:name="Medium Shading 1 Accent 2" w:semiHidden="0" w:uiPriority="63" w:unhideWhenUsed="0"/>
-    <w:lsdException w:name="Medium Shading 2 Accent 2" w:semiHidden="0" w:uiPriority="64" w:unhideWhenUsed="0"/>
-    <w:lsdException w:name="Medium List 1 Accent 2" w:semiHidden="0" w:uiPriority="65" w:unhideWhenUsed="0"/>
-    <w:lsdException w:name="Medium List 2 Accent 2" w:semiHidden="0" w:uiPriority="66" w:unhideWhenUsed="0"/>
-    <w:lsdException w:name="Medium Grid 1 Accent 2" w:semiHidden="0" w:uiPriority="67" w:unhideWhenUsed="0"/>
-    <w:lsdException w:name="Medium Grid 2 Accent 2" w:semiHidden="0" w:uiPriority="68" w:unhideWhenUsed="0"/>
-    <w:lsdException w:name="Medium Grid 3 Accent 2" w:semiHidden="0" w:uiPriority="69" w:unhideWhenUsed="0"/>
-    <w:lsdException w:name="Dark List Accent 2" w:semiHidden="0" w:uiPriority="70" w:unhideWhenUsed="0"/>
-    <w:lsdException w:name="Colorful Shading Accent 2" w:semiHidden="0" w:uiPriority="71" w:unhideWhenUsed="0"/>
-    <w:lsdException w:name="Colorful List Accent 2" w:semiHidden="0" w:uiPriority="72" w:unhideWhenUsed="0"/>
-    <w:lsdException w:name="Colorful Grid Accent 2" w:semiHidden="0" w:uiPriority="73" w:unhideWhenUsed="0"/>
-    <w:lsdException w:name="Light Shading Accent 3" w:semiHidden="0" w:uiPriority="60" w:unhideWhenUsed="0"/>
-    <w:lsdException w:name="Light List Accent 3" w:semiHidden="0" w:uiPriority="61" w:unhideWhenUsed="0"/>
-    <w:lsdException w:name="Light Grid Accent 3" w:semiHidden="0" w:uiPriority="62" w:unhideWhenUsed="0"/>
-    <w:lsdException w:name="Medium Shading 1 Accent 3" w:semiHidden="0" w:uiPriority="63" w:unhideWhenUsed="0"/>
-    <w:lsdException w:name="Medium Shading 2 Accent 3" w:semiHidden="0" w:uiPriority="64" w:unhideWhenUsed="0"/>
-    <w:lsdException w:name="Medium List 1 Accent 3" w:semiHidden="0" w:uiPriority="65" w:unhideWhenUsed="0"/>
-    <w:lsdException w:name="Medium List 2 Accent 3" w:semiHidden="0" w:uiPriority="66" w:unhideWhenUsed="0"/>
-    <w:lsdException w:name="Medium Grid 1 Accent 3" w:semiHidden="0" w:uiPriority="67" w:unhideWhenUsed="0"/>
-    <w:lsdException w:name="Medium Grid 2 Accent 3" w:semiHidden="0" w:uiPriority="68" w:unhideWhenUsed="0"/>
-    <w:lsdException w:name="Medium Grid 3 Accent 3" w:semiHidden="0" w:uiPriority="69" w:unhideWhenUsed="0"/>
-    <w:lsdException w:name="Dark List Accent 3" w:semiHidden="0" w:uiPriority="70" w:unhideWhenUsed="0"/>
-    <w:lsdException w:name="Colorful Shading Accent 3" w:semiHidden="0" w:uiPriority="71" w:unhideWhenUsed="0"/>
-    <w:lsdException w:name="Colorful List Accent 3" w:semiHidden="0" w:uiPriority="72" w:unhideWhenUsed="0"/>
-    <w:lsdException w:name="Colorful Grid Accent 3" w:semiHidden="0" w:uiPriority="73" w:unhideWhenUsed="0"/>
-    <w:lsdException w:name="Light Shading Accent 4" w:semiHidden="0" w:uiPriority="60" w:unhideWhenUsed="0"/>
-    <w:lsdException w:name="Light List Accent 4" w:semiHidden="0" w:uiPriority="61" w:unhideWhenUsed="0"/>
-    <w:lsdException w:name="Light Grid Accent 4" w:semiHidden="0" w:uiPriority="62" w:unhideWhenUsed="0"/>
-    <w:lsdException w:name="Medium Shading 1 Accent 4" w:semiHidden="0" w:uiPriority="63" w:unhideWhenUsed="0"/>
-    <w:lsdException w:name="Medium Shading 2 Accent 4" w:semiHidden="0" w:uiPriority="64" w:unhideWhenUsed="0"/>
-    <w:lsdException w:name="Medium List 1 Accent 4" w:semiHidden="0" w:uiPriority="65" w:unhideWhenUsed="0"/>
-    <w:lsdException w:name="Medium List 2 Accent 4" w:semiHidden="0" w:uiPriority="66" w:unhideWhenUsed="0"/>
-    <w:lsdException w:name="Medium Grid 1 Accent 4" w:semiHidden="0" w:uiPriority="67" w:unhideWhenUsed="0"/>
-    <w:lsdException w:name="Medium Grid 2 Accent 4" w:semiHidden="0" w:uiPriority="68" w:unhideWhenUsed="0"/>
-    <w:lsdException w:name="Medium Grid 3 Accent 4" w:semiHidden="0" w:uiPriority="69" w:unhideWhenUsed="0"/>
-    <w:lsdException w:name="Dark List Accent 4" w:semiHidden="0" w:uiPriority="70" w:unhideWhenUsed="0"/>
-    <w:lsdException w:name="Colorful Shading Accent 4" w:semiHidden="0" w:uiPriority="71" w:unhideWhenUsed="0"/>
-    <w:lsdException w:name="Colorful List Accent 4" w:semiHidden="0" w:uiPriority="72" w:unhideWhenUsed="0"/>
-    <w:lsdException w:name="Colorful Grid Accent 4" w:semiHidden="0" w:uiPriority="73" w:unhideWhenUsed="0"/>
-    <w:lsdException w:name="Light Shading Accent 5" w:semiHidden="0" w:uiPriority="60" w:unhideWhenUsed="0"/>
-    <w:lsdException w:name="Light List Accent 5" w:semiHidden="0" w:uiPriority="61" w:unhideWhenUsed="0"/>
-    <w:lsdException w:name="Light Grid Accent 5" w:semiHidden="0" w:uiPriority="62" w:unhideWhenUsed="0"/>
-    <w:lsdException w:name="Medium Shading 1 Accent 5" w:semiHidden="0" w:uiPriority="63" w:unhideWhenUsed="0"/>
-    <w:lsdException w:name="Medium Shading 2 Accent 5" w:semiHidden="0" w:uiPriority="64" w:unhideWhenUsed="0"/>
-    <w:lsdException w:name="Medium List 1 Accent 5" w:semiHidden="0" w:uiPriority="65" w:unhideWhenUsed="0"/>
-    <w:lsdException w:name="Medium List 2 Accent 5" w:semiHidden="0" w:uiPriority="66" w:unhideWhenUsed="0"/>
-    <w:lsdException w:name="Medium Grid 1 Accent 5" w:semiHidden="0" w:uiPriority="67" w:unhideWhenUsed="0"/>
-    <w:lsdException w:name="Medium Grid 2 Accent 5" w:semiHidden="0" w:uiPriority="68" w:unhideWhenUsed="0"/>
-    <w:lsdException w:name="Medium Grid 3 Accent 5" w:semiHidden="0" w:uiPriority="69" w:unhideWhenUsed="0"/>
-    <w:lsdException w:name="Dark List Accent 5" w:semiHidden="0" w:uiPriority="70" w:unhideWhenUsed="0"/>
-    <w:lsdException w:name="Colorful Shading Accent 5" w:semiHidden="0" w:uiPriority="71" w:unhideWhenUsed="0"/>
-    <w:lsdException w:name="Colorful List Accent 5" w:semiHidden="0" w:uiPriority="72" w:unhideWhenUsed="0"/>
-    <w:lsdException w:name="Colorful Grid Accent 5" w:semiHidden="0" w:uiPriority="73" w:unhideWhenUsed="0"/>
-    <w:lsdException w:name="Light Shading Accent 6" w:semiHidden="0" w:uiPriority="60" w:unhideWhenUsed="0"/>
-    <w:lsdException w:name="Light List Accent 6" w:semiHidden="0" w:uiPriority="61" w:unhideWhenUsed="0"/>
-    <w:lsdException w:name="Light Grid Accent 6" w:semiHidden="0" w:uiPriority="62" w:unhideWhenUsed="0"/>
-    <w:lsdException w:name="Medium Shading 1 Accent 6" w:semiHidden="0" w:uiPriority="63" w:unhideWhenUsed="0"/>
-    <w:lsdException w:name="Medium Shading 2 Accent 6" w:semiHidden="0" w:uiPriority="64" w:unhideWhenUsed="0"/>
-    <w:lsdException w:name="Medium List 1 Accent 6" w:semiHidden="0" w:uiPriority="65" w:unhideWhenUsed="0"/>
-    <w:lsdException w:name="Medium List 2 Accent 6" w:semiHidden="0" w:uiPriority="66" w:unhideWhenUsed="0"/>
-    <w:lsdException w:name="Medium Grid 1 Accent 6" w:semiHidden="0" w:uiPriority="67" w:unhideWhenUsed="0"/>
-    <w:lsdException w:name="Medium Grid 2 Accent 6" w:semiHidden="0" w:uiPriority="68" w:unhideWhenUsed="0"/>
-    <w:lsdException w:name="Medium Grid 3 Accent 6" w:semiHidden="0" w:uiPriority="69" w:unhideWhenUsed="0"/>
-    <w:lsdException w:name="Dark List Accent 6" w:semiHidden="0" w:uiPriority="70" w:unhideWhenUsed="0"/>
-    <w:lsdException w:name="Colorful Shading Accent 6" w:semiHidden="0" w:uiPriority="71" w:unhideWhenUsed="0"/>
-    <w:lsdException w:name="Colorful List Accent 6" w:semiHidden="0" w:uiPriority="72" w:unhideWhenUsed="0"/>
-    <w:lsdException w:name="Colorful Grid Accent 6" w:semiHidden="0" w:uiPriority="73" w:unhideWhenUsed="0"/>
-    <w:lsdException w:name="Subtle Emphasis" w:semiHidden="0" w:uiPriority="19" w:unhideWhenUsed="0" w:qFormat="1"/>
-    <w:lsdException w:name="Intense Emphasis" w:semiHidden="0" w:uiPriority="21" w:unhideWhenUsed="0" w:qFormat="1"/>
-    <w:lsdException w:name="Subtle Reference" w:semiHidden="0" w:uiPriority="31" w:unhideWhenUsed="0" w:qFormat="1"/>
-    <w:lsdException w:name="Intense Reference" w:semiHidden="0" w:uiPriority="32" w:unhideWhenUsed="0" w:qFormat="1"/>
-    <w:lsdException w:name="Book Title" w:semiHidden="0" w:uiPriority="33" w:unhideWhenUsed="0" w:qFormat="1"/>
-    <w:lsdException w:name="Bibliography" w:uiPriority="37"/>
-    <w:lsdException w:name="TOC Heading" w:uiPriority="39" w:qFormat="1"/>
+  <w:latentStyles w:defLockedState="0" w:defUIPriority="99" w:defSemiHidden="0" w:defUnhideWhenUsed="0" w:defQFormat="0" w:count="372">
+    <w:lsdException w:name="Normal" w:uiPriority="0" w:qFormat="1"/>
+    <w:lsdException w:name="heading 1" w:uiPriority="9" w:qFormat="1"/>
+    <w:lsdException w:name="heading 2" w:semiHidden="1" w:uiPriority="9" w:unhideWhenUsed="1" w:qFormat="1"/>
+    <w:lsdException w:name="heading 3" w:semiHidden="1" w:uiPriority="9" w:unhideWhenUsed="1" w:qFormat="1"/>
+    <w:lsdException w:name="heading 4" w:semiHidden="1" w:uiPriority="9" w:unhideWhenUsed="1" w:qFormat="1"/>
+    <w:lsdException w:name="heading 5" w:semiHidden="1" w:uiPriority="9" w:unhideWhenUsed="1" w:qFormat="1"/>
+    <w:lsdException w:name="heading 6" w:semiHidden="1" w:uiPriority="9" w:unhideWhenUsed="1" w:qFormat="1"/>
+    <w:lsdException w:name="heading 7" w:semiHidden="1" w:uiPriority="9" w:unhideWhenUsed="1" w:qFormat="1"/>
+    <w:lsdException w:name="heading 8" w:semiHidden="1" w:uiPriority="9" w:unhideWhenUsed="1" w:qFormat="1"/>
+    <w:lsdException w:name="heading 9" w:semiHidden="1" w:uiPriority="9" w:unhideWhenUsed="1" w:qFormat="1"/>
+    <w:lsdException w:name="index 1" w:semiHidden="1" w:unhideWhenUsed="1"/>
+    <w:lsdException w:name="index 2" w:semiHidden="1" w:unhideWhenUsed="1"/>
+    <w:lsdException w:name="index 3" w:semiHidden="1" w:unhideWhenUsed="1"/>
+    <w:lsdException w:name="index 4" w:semiHidden="1" w:unhideWhenUsed="1"/>
+    <w:lsdException w:name="index 5" w:semiHidden="1" w:unhideWhenUsed="1"/>
+    <w:lsdException w:name="index 6" w:semiHidden="1" w:unhideWhenUsed="1"/>
+    <w:lsdException w:name="index 7" w:semiHidden="1" w:unhideWhenUsed="1"/>
+    <w:lsdException w:name="index 8" w:semiHidden="1" w:unhideWhenUsed="1"/>
+    <w:lsdException w:name="index 9" w:semiHidden="1" w:unhideWhenUsed="1"/>
+    <w:lsdException w:name="toc 1" w:semiHidden="1" w:uiPriority="39" w:unhideWhenUsed="1"/>
+    <w:lsdException w:name="toc 2" w:semiHidden="1" w:uiPriority="39" w:unhideWhenUsed="1"/>
+    <w:lsdException w:name="toc 3" w:semiHidden="1" w:uiPriority="39" w:unhideWhenUsed="1"/>
+    <w:lsdException w:name="toc 4" w:semiHidden="1" w:uiPriority="39" w:unhideWhenUsed="1"/>
+    <w:lsdException w:name="toc 5" w:semiHidden="1" w:uiPriority="39" w:unhideWhenUsed="1"/>
+    <w:lsdException w:name="toc 6" w:semiHidden="1" w:uiPriority="39" w:unhideWhenUsed="1"/>
+    <w:lsdException w:name="toc 7" w:semiHidden="1" w:uiPriority="39" w:unhideWhenUsed="1"/>
+    <w:lsdException w:name="toc 8" w:semiHidden="1" w:uiPriority="39" w:unhideWhenUsed="1"/>
+    <w:lsdException w:name="toc 9" w:semiHidden="1" w:uiPriority="39" w:unhideWhenUsed="1"/>
+    <w:lsdException w:name="Normal Indent" w:semiHidden="1" w:unhideWhenUsed="1"/>
+    <w:lsdException w:name="footnote text" w:semiHidden="1" w:unhideWhenUsed="1"/>
+    <w:lsdException w:name="annotation text" w:semiHidden="1" w:unhideWhenUsed="1"/>
+    <w:lsdException w:name="header" w:semiHidden="1" w:unhideWhenUsed="1"/>
+    <w:lsdException w:name="footer" w:semiHidden="1" w:unhideWhenUsed="1"/>
+    <w:lsdException w:name="index heading" w:semiHidden="1" w:unhideWhenUsed="1"/>
+    <w:lsdException w:name="caption" w:semiHidden="1" w:uiPriority="35" w:unhideWhenUsed="1" w:qFormat="1"/>
+    <w:lsdException w:name="table of figures" w:semiHidden="1" w:unhideWhenUsed="1"/>
+    <w:lsdException w:name="envelope address" w:semiHidden="1" w:unhideWhenUsed="1"/>
+    <w:lsdException w:name="envelope return" w:semiHidden="1" w:unhideWhenUsed="1"/>
+    <w:lsdException w:name="footnote reference" w:semiHidden="1" w:unhideWhenUsed="1"/>
+    <w:lsdException w:name="annotation reference" w:semiHidden="1" w:unhideWhenUsed="1"/>
+    <w:lsdException w:name="line number" w:semiHidden="1" w:unhideWhenUsed="1"/>
+    <w:lsdException w:name="page number" w:semiHidden="1" w:unhideWhenUsed="1"/>
+    <w:lsdException w:name="endnote reference" w:semiHidden="1" w:unhideWhenUsed="1"/>
+    <w:lsdException w:name="endnote text" w:semiHidden="1" w:unhideWhenUsed="1"/>
+    <w:lsdException w:name="table of authorities" w:semiHidden="1" w:unhideWhenUsed="1"/>
+    <w:lsdException w:name="macro" w:semiHidden="1" w:unhideWhenUsed="1"/>
+    <w:lsdException w:name="toa heading" w:semiHidden="1" w:unhideWhenUsed="1"/>
+    <w:lsdException w:name="List" w:semiHidden="1" w:unhideWhenUsed="1"/>
+    <w:lsdException w:name="List Bullet" w:semiHidden="1" w:unhideWhenUsed="1"/>
+    <w:lsdException w:name="List Number" w:semiHidden="1" w:unhideWhenUsed="1"/>
+    <w:lsdException w:name="List 2" w:semiHidden="1" w:unhideWhenUsed="1"/>
+    <w:lsdException w:name="List 3" w:semiHidden="1" w:unhideWhenUsed="1"/>
+    <w:lsdException w:name="List 4" w:semiHidden="1" w:unhideWhenUsed="1"/>
+    <w:lsdException w:name="List 5" w:semiHidden="1" w:unhideWhenUsed="1"/>
+    <w:lsdException w:name="List Bullet 2" w:semiHidden="1" w:unhideWhenUsed="1"/>
+    <w:lsdException w:name="List Bullet 3" w:semiHidden="1" w:unhideWhenUsed="1"/>
+    <w:lsdException w:name="List Bullet 4" w:semiHidden="1" w:unhideWhenUsed="1"/>
+    <w:lsdException w:name="List Bullet 5" w:semiHidden="1" w:unhideWhenUsed="1"/>
+    <w:lsdException w:name="List Number 2" w:semiHidden="1" w:unhideWhenUsed="1"/>
+    <w:lsdException w:name="List Number 3" w:semiHidden="1" w:unhideWhenUsed="1"/>
+    <w:lsdException w:name="List Number 4" w:semiHidden="1" w:unhideWhenUsed="1"/>
+    <w:lsdException w:name="List Number 5" w:semiHidden="1" w:unhideWhenUsed="1"/>
+    <w:lsdException w:name="Title" w:uiPriority="10" w:qFormat="1"/>
+    <w:lsdException w:name="Closing" w:semiHidden="1" w:unhideWhenUsed="1"/>
+    <w:lsdException w:name="Signature" w:semiHidden="1" w:unhideWhenUsed="1"/>
+    <w:lsdException w:name="Default Paragraph Font" w:semiHidden="1" w:uiPriority="1" w:unhideWhenUsed="1"/>
+    <w:lsdException w:name="Body Text" w:semiHidden="1" w:unhideWhenUsed="1"/>
+    <w:lsdException w:name="Body Text Indent" w:semiHidden="1" w:unhideWhenUsed="1"/>
+    <w:lsdException w:name="List Continue" w:semiHidden="1" w:unhideWhenUsed="1"/>
+    <w:lsdException w:name="List Continue 2" w:semiHidden="1" w:unhideWhenUsed="1"/>
+    <w:lsdException w:name="List Continue 3" w:semiHidden="1" w:unhideWhenUsed="1"/>
+    <w:lsdException w:name="List Continue 4" w:semiHidden="1" w:unhideWhenUsed="1"/>
+    <w:lsdException w:name="List Continue 5" w:semiHidden="1" w:unhideWhenUsed="1"/>
+    <w:lsdException w:name="Message Header" w:semiHidden="1" w:unhideWhenUsed="1"/>
+    <w:lsdException w:name="Subtitle" w:uiPriority="11" w:qFormat="1"/>
+    <w:lsdException w:name="Salutation" w:semiHidden="1" w:unhideWhenUsed="1"/>
+    <w:lsdException w:name="Date" w:semiHidden="1" w:unhideWhenUsed="1"/>
+    <w:lsdException w:name="Body Text First Indent" w:semiHidden="1" w:unhideWhenUsed="1"/>
+    <w:lsdException w:name="Body Text First Indent 2" w:semiHidden="1" w:unhideWhenUsed="1"/>
+    <w:lsdException w:name="Note Heading" w:semiHidden="1" w:unhideWhenUsed="1"/>
+    <w:lsdException w:name="Body Text 2" w:semiHidden="1" w:unhideWhenUsed="1"/>
+    <w:lsdException w:name="Body Text 3" w:semiHidden="1" w:unhideWhenUsed="1"/>
+    <w:lsdException w:name="Body Text Indent 2" w:semiHidden="1" w:unhideWhenUsed="1"/>
+    <w:lsdException w:name="Body Text Indent 3" w:semiHidden="1" w:unhideWhenUsed="1"/>
+    <w:lsdException w:name="Block Text" w:semiHidden="1" w:unhideWhenUsed="1"/>
+    <w:lsdException w:name="Hyperlink" w:semiHidden="1" w:unhideWhenUsed="1"/>
+    <w:lsdException w:name="FollowedHyperlink" w:semiHidden="1" w:unhideWhenUsed="1"/>
+    <w:lsdException w:name="Strong" w:uiPriority="22" w:qFormat="1"/>
+    <w:lsdException w:name="Emphasis" w:uiPriority="20" w:qFormat="1"/>
+    <w:lsdException w:name="Document Map" w:semiHidden="1" w:unhideWhenUsed="1"/>
+    <w:lsdException w:name="Plain Text" w:semiHidden="1" w:unhideWhenUsed="1"/>
+    <w:lsdException w:name="E-mail Signature" w:semiHidden="1" w:unhideWhenUsed="1"/>
+    <w:lsdException w:name="HTML Top of Form" w:semiHidden="1" w:unhideWhenUsed="1"/>
+    <w:lsdException w:name="HTML Bottom of Form" w:semiHidden="1" w:unhideWhenUsed="1"/>
+    <w:lsdException w:name="Normal (Web)" w:semiHidden="1" w:unhideWhenUsed="1"/>
+    <w:lsdException w:name="HTML Acronym" w:semiHidden="1" w:unhideWhenUsed="1"/>
+    <w:lsdException w:name="HTML Address" w:semiHidden="1" w:unhideWhenUsed="1"/>
+    <w:lsdException w:name="HTML Cite" w:semiHidden="1" w:unhideWhenUsed="1"/>
+    <w:lsdException w:name="HTML Code" w:semiHidden="1" w:unhideWhenUsed="1"/>
+    <w:lsdException w:name="HTML Definition" w:semiHidden="1" w:unhideWhenUsed="1"/>
+    <w:lsdException w:name="HTML Keyboard" w:semiHidden="1" w:unhideWhenUsed="1"/>
+    <w:lsdException w:name="HTML Preformatted" w:semiHidden="1" w:unhideWhenUsed="1"/>
+    <w:lsdException w:name="HTML Sample" w:semiHidden="1" w:unhideWhenUsed="1"/>
+    <w:lsdException w:name="HTML Typewriter" w:semiHidden="1" w:unhideWhenUsed="1"/>
+    <w:lsdException w:name="HTML Variable" w:semiHidden="1" w:unhideWhenUsed="1"/>
+    <w:lsdException w:name="Normal Table" w:semiHidden="1" w:unhideWhenUsed="1"/>
+    <w:lsdException w:name="annotation subject" w:semiHidden="1" w:unhideWhenUsed="1"/>
+    <w:lsdException w:name="No List" w:semiHidden="1" w:unhideWhenUsed="1"/>
+    <w:lsdException w:name="Outline List 1" w:semiHidden="1" w:unhideWhenUsed="1"/>
+    <w:lsdException w:name="Outline List 2" w:semiHidden="1" w:unhideWhenUsed="1"/>
+    <w:lsdException w:name="Outline List 3" w:semiHidden="1" w:unhideWhenUsed="1"/>
+    <w:lsdException w:name="Table Simple 1" w:semiHidden="1" w:unhideWhenUsed="1"/>
+    <w:lsdException w:name="Table Simple 2" w:semiHidden="1" w:unhideWhenUsed="1"/>
+    <w:lsdException w:name="Table Simple 3" w:semiHidden="1" w:unhideWhenUsed="1"/>
+    <w:lsdException w:name="Table Classic 1" w:semiHidden="1" w:unhideWhenUsed="1"/>
+    <w:lsdException w:name="Table Classic 2" w:semiHidden="1" w:unhideWhenUsed="1"/>
+    <w:lsdException w:name="Table Classic 3" w:semiHidden="1" w:unhideWhenUsed="1"/>
+    <w:lsdException w:name="Table Classic 4" w:semiHidden="1" w:unhideWhenUsed="1"/>
+    <w:lsdException w:name="Table Colorful 1" w:semiHidden="1" w:unhideWhenUsed="1"/>
+    <w:lsdException w:name="Table Colorful 2" w:semiHidden="1" w:unhideWhenUsed="1"/>
+    <w:lsdException w:name="Table Colorful 3" w:semiHidden="1" w:unhideWhenUsed="1"/>
+    <w:lsdException w:name="Table Columns 1" w:semiHidden="1" w:unhideWhenUsed="1"/>
+    <w:lsdException w:name="Table Columns 2" w:semiHidden="1" w:unhideWhenUsed="1"/>
+    <w:lsdException w:name="Table Columns 3" w:semiHidden="1" w:unhideWhenUsed="1"/>
+    <w:lsdException w:name="Table Columns 4" w:semiHidden="1" w:unhideWhenUsed="1"/>
+    <w:lsdException w:name="Table Columns 5" w:semiHidden="1" w:unhideWhenUsed="1"/>
+    <w:lsdException w:name="Table Grid 1" w:semiHidden="1" w:unhideWhenUsed="1"/>
+    <w:lsdException w:name="Table Grid 2" w:semiHidden="1" w:unhideWhenUsed="1"/>
+    <w:lsdException w:name="Table Grid 3" w:semiHidden="1" w:unhideWhenUsed="1"/>
+    <w:lsdException w:name="Table Grid 4" w:semiHidden="1" w:unhideWhenUsed="1"/>
+    <w:lsdException w:name="Table Grid 5" w:semiHidden="1" w:unhideWhenUsed="1"/>
+    <w:lsdException w:name="Table Grid 6" w:semiHidden="1" w:unhideWhenUsed="1"/>
+    <w:lsdException w:name="Table Grid 7" w:semiHidden="1" w:unhideWhenUsed="1"/>
+    <w:lsdException w:name="Table Grid 8" w:semiHidden="1" w:unhideWhenUsed="1"/>
+    <w:lsdException w:name="Table List 1" w:semiHidden="1" w:unhideWhenUsed="1"/>
+    <w:lsdException w:name="Table List 2" w:semiHidden="1" w:unhideWhenUsed="1"/>
+    <w:lsdException w:name="Table List 3" w:semiHidden="1" w:unhideWhenUsed="1"/>
+    <w:lsdException w:name="Table List 4" w:semiHidden="1" w:unhideWhenUsed="1"/>
+    <w:lsdException w:name="Table List 5" w:semiHidden="1" w:unhideWhenUsed="1"/>
+    <w:lsdException w:name="Table List 6" w:semiHidden="1" w:unhideWhenUsed="1"/>
+    <w:lsdException w:name="Table List 7" w:semiHidden="1" w:unhideWhenUsed="1"/>
+    <w:lsdException w:name="Table List 8" w:semiHidden="1" w:unhideWhenUsed="1"/>
+    <w:lsdException w:name="Table 3D effects 1" w:semiHidden="1" w:unhideWhenUsed="1"/>
+    <w:lsdException w:name="Table 3D effects 2" w:semiHidden="1" w:unhideWhenUsed="1"/>
+    <w:lsdException w:name="Table 3D effects 3" w:semiHidden="1" w:unhideWhenUsed="1"/>
+    <w:lsdException w:name="Table Contemporary" w:semiHidden="1" w:unhideWhenUsed="1"/>
+    <w:lsdException w:name="Table Elegant" w:semiHidden="1" w:unhideWhenUsed="1"/>
+    <w:lsdException w:name="Table Professional" w:semiHidden="1" w:unhideWhenUsed="1"/>
+    <w:lsdException w:name="Table Subtle 1" w:semiHidden="1" w:unhideWhenUsed="1"/>
+    <w:lsdException w:name="Table Subtle 2" w:semiHidden="1" w:unhideWhenUsed="1"/>
+    <w:lsdException w:name="Table Web 1" w:semiHidden="1" w:unhideWhenUsed="1"/>
+    <w:lsdException w:name="Table Web 2" w:semiHidden="1" w:unhideWhenUsed="1"/>
+    <w:lsdException w:name="Table Web 3" w:semiHidden="1" w:unhideWhenUsed="1"/>
+    <w:lsdException w:name="Balloon Text" w:semiHidden="1" w:unhideWhenUsed="1"/>
+    <w:lsdException w:name="Table Grid" w:uiPriority="39"/>
+    <w:lsdException w:name="Table Theme" w:semiHidden="1" w:unhideWhenUsed="1"/>
+    <w:lsdException w:name="Placeholder Text" w:semiHidden="1"/>
+    <w:lsdException w:name="No Spacing" w:uiPriority="1" w:qFormat="1"/>
+    <w:lsdException w:name="Light Shading" w:uiPriority="60"/>
+    <w:lsdException w:name="Light List" w:uiPriority="61"/>
+    <w:lsdException w:name="Light Grid" w:uiPriority="62"/>
+    <w:lsdException w:name="Medium Shading 1" w:uiPriority="63"/>
+    <w:lsdException w:name="Medium Shading 2" w:uiPriority="64"/>
+    <w:lsdException w:name="Medium List 1" w:uiPriority="65"/>
+    <w:lsdException w:name="Medium List 2" w:uiPriority="66"/>
+    <w:lsdException w:name="Medium Grid 1" w:uiPriority="67"/>
+    <w:lsdException w:name="Medium Grid 2" w:uiPriority="68"/>
+    <w:lsdException w:name="Medium Grid 3" w:uiPriority="69"/>
+    <w:lsdException w:name="Dark List" w:uiPriority="70"/>
+    <w:lsdException w:name="Colorful Shading" w:uiPriority="71"/>
+    <w:lsdException w:name="Colorful List" w:uiPriority="72"/>
+    <w:lsdException w:name="Colorful Grid" w:uiPriority="73"/>
+    <w:lsdException w:name="Light Shading Accent 1" w:uiPriority="60"/>
+    <w:lsdException w:name="Light List Accent 1" w:uiPriority="61"/>
+    <w:lsdException w:name="Light Grid Accent 1" w:uiPriority="62"/>
+    <w:lsdException w:name="Medium Shading 1 Accent 1" w:uiPriority="63"/>
+    <w:lsdException w:name="Medium Shading 2 Accent 1" w:uiPriority="64"/>
+    <w:lsdException w:name="Medium List 1 Accent 1" w:uiPriority="65"/>
+    <w:lsdException w:name="Revision" w:semiHidden="1"/>
+    <w:lsdException w:name="List Paragraph" w:uiPriority="34" w:qFormat="1"/>
+    <w:lsdException w:name="Quote" w:uiPriority="29" w:qFormat="1"/>
+    <w:lsdException w:name="Intense Quote" w:uiPriority="30" w:qFormat="1"/>
+    <w:lsdException w:name="Medium List 2 Accent 1" w:uiPriority="66"/>
+    <w:lsdException w:name="Medium Grid 1 Accent 1" w:uiPriority="67"/>
+    <w:lsdException w:name="Medium Grid 2 Accent 1" w:uiPriority="68"/>
+    <w:lsdException w:name="Medium Grid 3 Accent 1" w:uiPriority="69"/>
+    <w:lsdException w:name="Dark List Accent 1" w:uiPriority="70"/>
+    <w:lsdException w:name="Colorful Shading Accent 1" w:uiPriority="71"/>
+    <w:lsdException w:name="Colorful List Accent 1" w:uiPriority="72"/>
+    <w:lsdException w:name="Colorful Grid Accent 1" w:uiPriority="73"/>
+    <w:lsdException w:name="Light Shading Accent 2" w:uiPriority="60"/>
+    <w:lsdException w:name="Light List Accent 2" w:uiPriority="61"/>
+    <w:lsdException w:name="Light Grid Accent 2" w:uiPriority="62"/>
+    <w:lsdException w:name="Medium Shading 1 Accent 2" w:uiPriority="63"/>
+    <w:lsdException w:name="Medium Shading 2 Accent 2" w:uiPriority="64"/>
+    <w:lsdException w:name="Medium List 1 Accent 2" w:uiPriority="65"/>
+    <w:lsdException w:name="Medium List 2 Accent 2" w:uiPriority="66"/>
+    <w:lsdException w:name="Medium Grid 1 Accent 2" w:uiPriority="67"/>
+    <w:lsdException w:name="Medium Grid 2 Accent 2" w:uiPriority="68"/>
+    <w:lsdException w:name="Medium Grid 3 Accent 2" w:uiPriority="69"/>
+    <w:lsdException w:name="Dark List Accent 2" w:uiPriority="70"/>
+    <w:lsdException w:name="Colorful Shading Accent 2" w:uiPriority="71"/>
+    <w:lsdException w:name="Colorful List Accent 2" w:uiPriority="72"/>
+    <w:lsdException w:name="Colorful Grid Accent 2" w:uiPriority="73"/>
+    <w:lsdException w:name="Light Shading Accent 3" w:uiPriority="60"/>
+    <w:lsdException w:name="Light List Accent 3" w:uiPriority="61"/>
+    <w:lsdException w:name="Light Grid Accent 3" w:uiPriority="62"/>
+    <w:lsdException w:name="Medium Shading 1 Accent 3" w:uiPriority="63"/>
+    <w:lsdException w:name="Medium Shading 2 Accent 3" w:uiPriority="64"/>
+    <w:lsdException w:name="Medium List 1 Accent 3" w:uiPriority="65"/>
+    <w:lsdException w:name="Medium List 2 Accent 3" w:uiPriority="66"/>
+    <w:lsdException w:name="Medium Grid 1 Accent 3" w:uiPriority="67"/>
+    <w:lsdException w:name="Medium Grid 2 Accent 3" w:uiPriority="68"/>
+    <w:lsdException w:name="Medium Grid 3 Accent 3" w:uiPriority="69"/>
+    <w:lsdException w:name="Dark List Accent 3" w:uiPriority="70"/>
+    <w:lsdException w:name="Colorful Shading Accent 3" w:uiPriority="71"/>
+    <w:lsdException w:name="Colorful List Accent 3" w:uiPriority="72"/>
+    <w:lsdException w:name="Colorful Grid Accent 3" w:uiPriority="73"/>
+    <w:lsdException w:name="Light Shading Accent 4" w:uiPriority="60"/>
+    <w:lsdException w:name="Light List Accent 4" w:uiPriority="61"/>
+    <w:lsdException w:name="Light Grid Accent 4" w:uiPriority="62"/>
+    <w:lsdException w:name="Medium Shading 1 Accent 4" w:uiPriority="63"/>
+    <w:lsdException w:name="Medium Shading 2 Accent 4" w:uiPriority="64"/>
+    <w:lsdException w:name="Medium List 1 Accent 4" w:uiPriority="65"/>
+    <w:lsdException w:name="Medium List 2 Accent 4" w:uiPriority="66"/>
+    <w:lsdException w:name="Medium Grid 1 Accent 4" w:uiPriority="67"/>
+    <w:lsdException w:name="Medium Grid 2 Accent 4" w:uiPriority="68"/>
+    <w:lsdException w:name="Medium Grid 3 Accent 4" w:uiPriority="69"/>
+    <w:lsdException w:name="Dark List Accent 4" w:uiPriority="70"/>
+    <w:lsdException w:name="Colorful Shading Accent 4" w:uiPriority="71"/>
+    <w:lsdException w:name="Colorful List Accent 4" w:uiPriority="72"/>
+    <w:lsdException w:name="Colorful Grid Accent 4" w:uiPriority="73"/>
+    <w:lsdException w:name="Light Shading Accent 5" w:uiPriority="60"/>
+    <w:lsdException w:name="Light List Accent 5" w:uiPriority="61"/>
+    <w:lsdException w:name="Light Grid Accent 5" w:uiPriority="62"/>
+    <w:lsdException w:name="Medium Shading 1 Accent 5" w:uiPriority="63"/>
+    <w:lsdException w:name="Medium Shading 2 Accent 5" w:uiPriority="64"/>
+    <w:lsdException w:name="Medium List 1 Accent 5" w:uiPriority="65"/>
+    <w:lsdException w:name="Medium List 2 Accent 5" w:uiPriority="66"/>
+    <w:lsdException w:name="Medium Grid 1 Accent 5" w:uiPriority="67"/>
+    <w:lsdException w:name="Medium Grid 2 Accent 5" w:uiPriority="68"/>
+    <w:lsdException w:name="Medium Grid 3 Accent 5" w:uiPriority="69"/>
+    <w:lsdException w:name="Dark List Accent 5" w:uiPriority="70"/>
+    <w:lsdException w:name="Colorful Shading Accent 5" w:uiPriority="71"/>
+    <w:lsdException w:name="Colorful List Accent 5" w:uiPriority="72"/>
+    <w:lsdException w:name="Colorful Grid Accent 5" w:uiPriority="73"/>
+    <w:lsdException w:name="Light Shading Accent 6" w:uiPriority="60"/>
+    <w:lsdException w:name="Light List Accent 6" w:uiPriority="61"/>
+    <w:lsdException w:name="Light Grid Accent 6" w:uiPriority="62"/>
+    <w:lsdException w:name="Medium Shading 1 Accent 6" w:uiPriority="63"/>
+    <w:lsdException w:name="Medium Shading 2 Accent 6" w:uiPriority="64"/>
+    <w:lsdException w:name="Medium List 1 Accent 6" w:uiPriority="65"/>
+    <w:lsdException w:name="Medium List 2 Accent 6" w:uiPriority="66"/>
+    <w:lsdException w:name="Medium Grid 1 Accent 6" w:uiPriority="67"/>
+    <w:lsdException w:name="Medium Grid 2 Accent 6" w:uiPriority="68"/>
+    <w:lsdException w:name="Medium Grid 3 Accent 6" w:uiPriority="69"/>
+    <w:lsdException w:name="Dark List Accent 6" w:uiPriority="70"/>
+    <w:lsdException w:name="Colorful Shading Accent 6" w:uiPriority="71"/>
+    <w:lsdException w:name="Colorful List Accent 6" w:uiPriority="72"/>
+    <w:lsdException w:name="Colorful Grid Accent 6" w:uiPriority="73"/>
+    <w:lsdException w:name="Subtle Emphasis" w:uiPriority="19" w:qFormat="1"/>
+    <w:lsdException w:name="Intense Emphasis" w:uiPriority="21" w:qFormat="1"/>
+    <w:lsdException w:name="Subtle Reference" w:uiPriority="31" w:qFormat="1"/>
+    <w:lsdException w:name="Intense Reference" w:uiPriority="32" w:qFormat="1"/>
+    <w:lsdException w:name="Book Title" w:uiPriority="33" w:qFormat="1"/>
+    <w:lsdException w:name="Bibliography" w:semiHidden="1" w:uiPriority="37" w:unhideWhenUsed="1"/>
+    <w:lsdException w:name="TOC Heading" w:semiHidden="1" w:uiPriority="39" w:unhideWhenUsed="1" w:qFormat="1"/>
+    <w:lsdException w:name="Grid Table 3" w:semiHidden="1" w:unhideWhenUsed="1"/>
+    <w:lsdException w:name="Grid Table 4" w:uiPriority="49"/>
+    <w:lsdException w:name="Grid Table 5 Dark" w:uiPriority="50"/>
+    <w:lsdException w:name="Grid Table 6 Colorful" w:uiPriority="51"/>
+    <w:lsdException w:name="Grid Table 7 Colorful" w:uiPriority="52"/>
+    <w:lsdException w:name="Grid Table 1 Light Accent 1" w:uiPriority="46"/>
+    <w:lsdException w:name="Grid Table 2 Accent 1" w:uiPriority="47"/>
+    <w:lsdException w:name="Grid Table 3 Accent 1" w:uiPriority="48"/>
+    <w:lsdException w:name="Grid Table 4 Accent 1" w:uiPriority="49"/>
+    <w:lsdException w:name="Grid Table 5 Dark Accent 1" w:uiPriority="50"/>
+    <w:lsdException w:name="Grid Table 6 Colorful Accent 1" w:uiPriority="51"/>
+    <w:lsdException w:name="Grid Table 7 Colorful Accent 1" w:uiPriority="52"/>
+    <w:lsdException w:name="Grid Table 1 Light Accent 2" w:uiPriority="46"/>
+    <w:lsdException w:name="Grid Table 2 Accent 2" w:uiPriority="47"/>
+    <w:lsdException w:name="Grid Table 3 Accent 2" w:uiPriority="48"/>
+    <w:lsdException w:name="Grid Table 4 Accent 2" w:uiPriority="49"/>
+    <w:lsdException w:name="Grid Table 5 Dark Accent 2" w:uiPriority="50"/>
+    <w:lsdException w:name="Grid Table 6 Colorful Accent 2" w:uiPriority="51"/>
+    <w:lsdException w:name="Grid Table 7 Colorful Accent 2" w:uiPriority="52"/>
+    <w:lsdException w:name="Grid Table 1 Light Accent 3" w:uiPriority="46"/>
+    <w:lsdException w:name="Grid Table 2 Accent 3" w:uiPriority="47"/>
+    <w:lsdException w:name="Grid Table 3 Accent 3" w:uiPriority="48"/>
+    <w:lsdException w:name="Grid Table 4 Accent 3" w:uiPriority="49"/>
+    <w:lsdException w:name="Grid Table 5 Dark Accent 3" w:uiPriority="50"/>
+    <w:lsdException w:name="Grid Table 6 Colorful Accent 3" w:uiPriority="51"/>
+    <w:lsdException w:name="Grid Table 7 Colorful Accent 3" w:uiPriority="52"/>
+    <w:lsdException w:name="Grid Table 1 Light Accent 4" w:uiPriority="46"/>
+    <w:lsdException w:name="Grid Table 2 Accent 4" w:uiPriority="47"/>
+    <w:lsdException w:name="Grid Table 3 Accent 4" w:uiPriority="48"/>
+    <w:lsdException w:name="Grid Table 4 Accent 4" w:uiPriority="49"/>
+    <w:lsdException w:name="Grid Table 5 Dark Accent 4" w:uiPriority="50"/>
+    <w:lsdException w:name="Grid Table 6 Colorful Accent 4" w:uiPriority="51"/>
+    <w:lsdException w:name="Grid Table 7 Colorful Accent 4" w:uiPriority="52"/>
+    <w:lsdException w:name="Grid Table 1 Light Accent 5" w:uiPriority="46"/>
+    <w:lsdException w:name="Grid Table 2 Accent 5" w:uiPriority="47"/>
+    <w:lsdException w:name="Grid Table 3 Accent 5" w:uiPriority="48"/>
+    <w:lsdException w:name="Grid Table 4 Accent 5" w:uiPriority="49"/>
+    <w:lsdException w:name="Grid Table 5 Dark Accent 5" w:uiPriority="50"/>
+    <w:lsdException w:name="Grid Table 6 Colorful Accent 5" w:uiPriority="51"/>
+    <w:lsdException w:name="Grid Table 7 Colorful Accent 5" w:uiPriority="52"/>
+    <w:lsdException w:name="Grid Table 1 Light Accent 6" w:uiPriority="46"/>
+    <w:lsdException w:name="Grid Table 2 Accent 6" w:uiPriority="47"/>
+    <w:lsdException w:name="Grid Table 3 Accent 6" w:uiPriority="48"/>
+    <w:lsdException w:name="Grid Table 4 Accent 6" w:uiPriority="49"/>
+    <w:lsdException w:name="Grid Table 5 Dark Accent 6" w:uiPriority="50"/>
+    <w:lsdException w:name="Grid Table 6 Colorful Accent 6" w:uiPriority="51"/>
+    <w:lsdException w:name="Grid Table 7 Colorful Accent 6" w:uiPriority="52"/>
+    <w:lsdException w:name="List Table 1 Light" w:uiPriority="46"/>
+    <w:lsdException w:name="List Table 2" w:uiPriority="47"/>
+    <w:lsdException w:name="List Table 3" w:uiPriority="48"/>
+    <w:lsdException w:name="List Table 4" w:uiPriority="49"/>
+    <w:lsdException w:name="List Table 5 Dark" w:uiPriority="50"/>
+    <w:lsdException w:name="List Table 6 Colorful" w:uiPriority="51"/>
+    <w:lsdException w:name="List Table 7 Colorful" w:uiPriority="52"/>
+    <w:lsdException w:name="List Table 1 Light Accent 1" w:uiPriority="46"/>
+    <w:lsdException w:name="List Table 2 Accent 1" w:uiPriority="47"/>
+    <w:lsdException w:name="List Table 3 Accent 1" w:uiPriority="48"/>
+    <w:lsdException w:name="List Table 4 Accent 1" w:uiPriority="49"/>
+    <w:lsdException w:name="List Table 5 Dark Accent 1" w:uiPriority="50"/>
+    <w:lsdException w:name="List Table 6 Colorful Accent 1" w:uiPriority="51"/>
+    <w:lsdException w:name="List Table 7 Colorful Accent 1" w:uiPriority="52"/>
+    <w:lsdException w:name="List Table 1 Light Accent 2" w:uiPriority="46"/>
+    <w:lsdException w:name="List Table 2 Accent 2" w:uiPriority="47"/>
+    <w:lsdException w:name="List Table 3 Accent 2" w:uiPriority="48"/>
+    <w:lsdException w:name="List Table 4 Accent 2" w:uiPriority="49"/>
+    <w:lsdException w:name="List Table 5 Dark Accent 2" w:uiPriority="50"/>
+    <w:lsdException w:name="List Table 6 Colorful Accent 2" w:uiPriority="51"/>
+    <w:lsdException w:name="List Table 7 Colorful Accent 2" w:uiPriority="52"/>
+    <w:lsdException w:name="List Table 1 Light Accent 3" w:uiPriority="46"/>
+    <w:lsdException w:name="List Table 2 Accent 3" w:uiPriority="47"/>
+    <w:lsdException w:name="List Table 3 Accent 3" w:uiPriority="48"/>
+    <w:lsdException w:name="List Table 4 Accent 3" w:uiPriority="49"/>
+    <w:lsdException w:name="List Table 5 Dark Accent 3" w:uiPriority="50"/>
+    <w:lsdException w:name="List Table 6 Colorful Accent 3" w:uiPriority="51"/>
+    <w:lsdException w:name="List Table 7 Colorful Accent 3" w:uiPriority="52"/>
+    <w:lsdException w:name="List Table 1 Light Accent 4" w:uiPriority="46"/>
+    <w:lsdException w:name="List Table 2 Accent 4" w:uiPriority="47"/>
+    <w:lsdException w:name="List Table 3 Accent 4" w:uiPriority="48"/>
+    <w:lsdException w:name="List Table 4 Accent 4" w:uiPriority="49"/>
+    <w:lsdException w:name="List Table 5 Dark Accent 4" w:uiPriority="50"/>
+    <w:lsdException w:name="List Table 6 Colorful Accent 4" w:uiPriority="51"/>
+    <w:lsdException w:name="List Table 7 Colorful Accent 4" w:uiPriority="52"/>
+    <w:lsdException w:name="List Table 1 Light Accent 5" w:uiPriority="46"/>
+    <w:lsdException w:name="List Table 2 Accent 5" w:uiPriority="47"/>
+    <w:lsdException w:name="List Table 3 Accent 5" w:uiPriority="48"/>
+    <w:lsdException w:name="List Table 4 Accent 5" w:uiPriority="49"/>
+    <w:lsdException w:name="List Table 5 Dark Accent 5" w:uiPriority="50"/>
+    <w:lsdException w:name="List Table 6 Colorful Accent 5" w:uiPriority="51"/>
+    <w:lsdException w:name="List Table 7 Colorful Accent 5" w:uiPriority="52"/>
+    <w:lsdException w:name="List Table 1 Light Accent 6" w:uiPriority="46"/>
+    <w:lsdException w:name="List Table 2 Accent 6" w:uiPriority="47"/>
+    <w:lsdException w:name="List Table 3 Accent 6" w:uiPriority="48"/>
+    <w:lsdException w:name="List Table 4 Accent 6" w:uiPriority="49"/>
+    <w:lsdException w:name="List Table 5 Dark Accent 6" w:uiPriority="50"/>
+    <w:lsdException w:name="List Table 6 Colorful Accent 6" w:uiPriority="51"/>
+    <w:lsdException w:name="List Table 7 Colorful Accent 6" w:uiPriority="52"/>
+    <w:lsdException w:name="Mention" w:semiHidden="1" w:unhideWhenUsed="1"/>
   </w:latentStyles>
   <w:style w:type="paragraph" w:default="1" w:styleId="Normal">
     <w:name w:val="Normal"/>
@@ -2035,6 +2249,7 @@
   <w:style w:type="character" w:default="1" w:styleId="DefaultParagraphFont">
     <w:name w:val="Default Paragraph Font"/>
     <w:uiPriority w:val="1"/>
+    <w:semiHidden/>
     <w:unhideWhenUsed/>
   </w:style>
   <w:style w:type="table" w:default="1" w:styleId="TableNormal">
@@ -2133,7 +2348,6 @@
       <w:spacing w:after="0" w:line="240" w:lineRule="auto"/>
     </w:pPr>
     <w:tblPr>
-      <w:tblInd w:w="0" w:type="dxa"/>
       <w:tblBorders>
         <w:top w:val="single" w:sz="4" w:space="0" w:color="auto"/>
         <w:left w:val="single" w:sz="4" w:space="0" w:color="auto"/>
@@ -2142,332 +2356,6 @@
         <w:insideH w:val="single" w:sz="4" w:space="0" w:color="auto"/>
         <w:insideV w:val="single" w:sz="4" w:space="0" w:color="auto"/>
       </w:tblBorders>
-      <w:tblCellMar>
-        <w:top w:w="0" w:type="dxa"/>
-        <w:left w:w="108" w:type="dxa"/>
-        <w:bottom w:w="0" w:type="dxa"/>
-        <w:right w:w="108" w:type="dxa"/>
-      </w:tblCellMar>
-    </w:tblPr>
-  </w:style>
-  <w:style w:type="paragraph" w:styleId="BalloonText">
-    <w:name w:val="Balloon Text"/>
-    <w:basedOn w:val="Normal"/>
-    <w:link w:val="BalloonTextChar"/>
-    <w:uiPriority w:val="99"/>
-    <w:semiHidden/>
-    <w:unhideWhenUsed/>
-    <w:rsid w:val="005C440D"/>
-    <w:pPr>
-      <w:spacing w:after="0" w:line="240" w:lineRule="auto"/>
-    </w:pPr>
-    <w:rPr>
-      <w:rFonts w:ascii="Lucida Grande" w:hAnsi="Lucida Grande" w:cs="Lucida Grande"/>
-      <w:sz w:val="18"/>
-      <w:szCs w:val="18"/>
-    </w:rPr>
-  </w:style>
-  <w:style w:type="character" w:customStyle="1" w:styleId="BalloonTextChar">
-    <w:name w:val="Balloon Text Char"/>
-    <w:basedOn w:val="DefaultParagraphFont"/>
-    <w:link w:val="BalloonText"/>
-    <w:uiPriority w:val="99"/>
-    <w:semiHidden/>
-    <w:rsid w:val="005C440D"/>
-    <w:rPr>
-      <w:rFonts w:ascii="Lucida Grande" w:hAnsi="Lucida Grande" w:cs="Lucida Grande"/>
-      <w:sz w:val="18"/>
-      <w:szCs w:val="18"/>
-    </w:rPr>
-  </w:style>
-</w:styles>
-</file>
-
-<file path=word/stylesWithEffects.xml><?xml version="1.0" encoding="utf-8"?>
-<w:styles xmlns:wpc="http://schemas.microsoft.com/office/word/2010/wordprocessingCanvas" xmlns:mo="http://schemas.microsoft.com/office/mac/office/2008/main" xmlns:mc="http://schemas.openxmlformats.org/markup-compatibility/2006" xmlns:mv="urn:schemas-microsoft-com:mac:vml" xmlns:o="urn:schemas-microsoft-com:office:office" xmlns:r="http://schemas.openxmlformats.org/officeDocument/2006/relationships" xmlns:m="http://schemas.openxmlformats.org/officeDocument/2006/math" xmlns:v="urn:schemas-microsoft-com:vml" xmlns:wp14="http://schemas.microsoft.com/office/word/2010/wordprocessingDrawing" xmlns:wp="http://schemas.openxmlformats.org/drawingml/2006/wordprocessingDrawing" xmlns:w10="urn:schemas-microsoft-com:office:word" xmlns:w="http://schemas.openxmlformats.org/wordprocessingml/2006/main" xmlns:w14="http://schemas.microsoft.com/office/word/2010/wordml" xmlns:wpg="http://schemas.microsoft.com/office/word/2010/wordprocessingGroup" xmlns:wpi="http://schemas.microsoft.com/office/word/2010/wordprocessingInk" xmlns:wne="http://schemas.microsoft.com/office/word/2006/wordml" xmlns:wps="http://schemas.microsoft.com/office/word/2010/wordprocessingShape" mc:Ignorable="w14 wp14">
-  <w:docDefaults>
-    <w:rPrDefault>
-      <w:rPr>
-        <w:rFonts w:asciiTheme="minorHAnsi" w:eastAsiaTheme="minorHAnsi" w:hAnsiTheme="minorHAnsi" w:cstheme="minorBidi"/>
-        <w:sz w:val="22"/>
-        <w:szCs w:val="22"/>
-        <w:lang w:val="en-US" w:eastAsia="en-US" w:bidi="ar-SA"/>
-      </w:rPr>
-    </w:rPrDefault>
-    <w:pPrDefault>
-      <w:pPr>
-        <w:spacing w:after="160" w:line="259" w:lineRule="auto"/>
-      </w:pPr>
-    </w:pPrDefault>
-  </w:docDefaults>
-  <w:latentStyles w:defLockedState="0" w:defUIPriority="99" w:defSemiHidden="1" w:defUnhideWhenUsed="1" w:defQFormat="0" w:count="276">
-    <w:lsdException w:name="Normal" w:semiHidden="0" w:uiPriority="0" w:unhideWhenUsed="0" w:qFormat="1"/>
-    <w:lsdException w:name="heading 1" w:semiHidden="0" w:uiPriority="9" w:unhideWhenUsed="0" w:qFormat="1"/>
-    <w:lsdException w:name="heading 2" w:uiPriority="9" w:qFormat="1"/>
-    <w:lsdException w:name="heading 3" w:uiPriority="9" w:qFormat="1"/>
-    <w:lsdException w:name="heading 4" w:uiPriority="9" w:qFormat="1"/>
-    <w:lsdException w:name="heading 5" w:uiPriority="9" w:qFormat="1"/>
-    <w:lsdException w:name="heading 6" w:uiPriority="9" w:qFormat="1"/>
-    <w:lsdException w:name="heading 7" w:uiPriority="9" w:qFormat="1"/>
-    <w:lsdException w:name="heading 8" w:uiPriority="9" w:qFormat="1"/>
-    <w:lsdException w:name="heading 9" w:uiPriority="9" w:qFormat="1"/>
-    <w:lsdException w:name="toc 1" w:uiPriority="39"/>
-    <w:lsdException w:name="toc 2" w:uiPriority="39"/>
-    <w:lsdException w:name="toc 3" w:uiPriority="39"/>
-    <w:lsdException w:name="toc 4" w:uiPriority="39"/>
-    <w:lsdException w:name="toc 5" w:uiPriority="39"/>
-    <w:lsdException w:name="toc 6" w:uiPriority="39"/>
-    <w:lsdException w:name="toc 7" w:uiPriority="39"/>
-    <w:lsdException w:name="toc 8" w:uiPriority="39"/>
-    <w:lsdException w:name="toc 9" w:uiPriority="39"/>
-    <w:lsdException w:name="caption" w:uiPriority="35" w:qFormat="1"/>
-    <w:lsdException w:name="Title" w:semiHidden="0" w:uiPriority="10" w:unhideWhenUsed="0" w:qFormat="1"/>
-    <w:lsdException w:name="Default Paragraph Font" w:uiPriority="1"/>
-    <w:lsdException w:name="Subtitle" w:semiHidden="0" w:uiPriority="11" w:unhideWhenUsed="0" w:qFormat="1"/>
-    <w:lsdException w:name="Strong" w:semiHidden="0" w:uiPriority="22" w:unhideWhenUsed="0" w:qFormat="1"/>
-    <w:lsdException w:name="Emphasis" w:semiHidden="0" w:uiPriority="20" w:unhideWhenUsed="0" w:qFormat="1"/>
-    <w:lsdException w:name="Table Grid" w:semiHidden="0" w:uiPriority="39" w:unhideWhenUsed="0"/>
-    <w:lsdException w:name="Note Level 1" w:semiHidden="0" w:unhideWhenUsed="0"/>
-    <w:lsdException w:name="Note Level 2" w:semiHidden="0" w:unhideWhenUsed="0"/>
-    <w:lsdException w:name="Note Level 3" w:semiHidden="0" w:unhideWhenUsed="0"/>
-    <w:lsdException w:name="Note Level 4" w:semiHidden="0" w:unhideWhenUsed="0"/>
-    <w:lsdException w:name="Note Level 5" w:semiHidden="0" w:unhideWhenUsed="0"/>
-    <w:lsdException w:name="Note Level 6" w:semiHidden="0" w:unhideWhenUsed="0"/>
-    <w:lsdException w:name="Note Level 7" w:semiHidden="0" w:unhideWhenUsed="0"/>
-    <w:lsdException w:name="Note Level 8" w:semiHidden="0" w:unhideWhenUsed="0"/>
-    <w:lsdException w:name="Note Level 9" w:semiHidden="0" w:unhideWhenUsed="0"/>
-    <w:lsdException w:name="Placeholder Text" w:unhideWhenUsed="0"/>
-    <w:lsdException w:name="No Spacing" w:semiHidden="0" w:uiPriority="1" w:unhideWhenUsed="0" w:qFormat="1"/>
-    <w:lsdException w:name="Light Shading" w:semiHidden="0" w:uiPriority="60" w:unhideWhenUsed="0"/>
-    <w:lsdException w:name="Light List" w:semiHidden="0" w:uiPriority="61" w:unhideWhenUsed="0"/>
-    <w:lsdException w:name="Light Grid" w:semiHidden="0" w:uiPriority="62" w:unhideWhenUsed="0"/>
-    <w:lsdException w:name="Medium Shading 1" w:semiHidden="0" w:uiPriority="63" w:unhideWhenUsed="0"/>
-    <w:lsdException w:name="Medium Shading 2" w:semiHidden="0" w:uiPriority="64" w:unhideWhenUsed="0"/>
-    <w:lsdException w:name="Medium List 1" w:semiHidden="0" w:uiPriority="65" w:unhideWhenUsed="0"/>
-    <w:lsdException w:name="Medium List 2" w:semiHidden="0" w:uiPriority="66" w:unhideWhenUsed="0"/>
-    <w:lsdException w:name="Medium Grid 1" w:semiHidden="0" w:uiPriority="67" w:unhideWhenUsed="0"/>
-    <w:lsdException w:name="Medium Grid 2" w:semiHidden="0" w:uiPriority="68" w:unhideWhenUsed="0"/>
-    <w:lsdException w:name="Medium Grid 3" w:semiHidden="0" w:uiPriority="69" w:unhideWhenUsed="0"/>
-    <w:lsdException w:name="Dark List" w:semiHidden="0" w:uiPriority="70" w:unhideWhenUsed="0"/>
-    <w:lsdException w:name="Colorful Shading" w:semiHidden="0" w:uiPriority="71" w:unhideWhenUsed="0"/>
-    <w:lsdException w:name="Colorful List" w:semiHidden="0" w:uiPriority="72" w:unhideWhenUsed="0"/>
-    <w:lsdException w:name="Colorful Grid" w:semiHidden="0" w:uiPriority="73" w:unhideWhenUsed="0"/>
-    <w:lsdException w:name="Light Shading Accent 1" w:semiHidden="0" w:uiPriority="60" w:unhideWhenUsed="0"/>
-    <w:lsdException w:name="Light List Accent 1" w:semiHidden="0" w:uiPriority="61" w:unhideWhenUsed="0"/>
-    <w:lsdException w:name="Light Grid Accent 1" w:semiHidden="0" w:uiPriority="62" w:unhideWhenUsed="0"/>
-    <w:lsdException w:name="Medium Shading 1 Accent 1" w:semiHidden="0" w:uiPriority="63" w:unhideWhenUsed="0"/>
-    <w:lsdException w:name="Medium Shading 2 Accent 1" w:semiHidden="0" w:uiPriority="64" w:unhideWhenUsed="0"/>
-    <w:lsdException w:name="Medium List 1 Accent 1" w:semiHidden="0" w:uiPriority="65" w:unhideWhenUsed="0"/>
-    <w:lsdException w:name="Revision" w:unhideWhenUsed="0"/>
-    <w:lsdException w:name="List Paragraph" w:semiHidden="0" w:uiPriority="34" w:unhideWhenUsed="0" w:qFormat="1"/>
-    <w:lsdException w:name="Quote" w:semiHidden="0" w:uiPriority="29" w:unhideWhenUsed="0" w:qFormat="1"/>
-    <w:lsdException w:name="Intense Quote" w:semiHidden="0" w:uiPriority="30" w:unhideWhenUsed="0" w:qFormat="1"/>
-    <w:lsdException w:name="Medium List 2 Accent 1" w:semiHidden="0" w:uiPriority="66" w:unhideWhenUsed="0"/>
-    <w:lsdException w:name="Medium Grid 1 Accent 1" w:semiHidden="0" w:uiPriority="67" w:unhideWhenUsed="0"/>
-    <w:lsdException w:name="Medium Grid 2 Accent 1" w:semiHidden="0" w:uiPriority="68" w:unhideWhenUsed="0"/>
-    <w:lsdException w:name="Medium Grid 3 Accent 1" w:semiHidden="0" w:uiPriority="69" w:unhideWhenUsed="0"/>
-    <w:lsdException w:name="Dark List Accent 1" w:semiHidden="0" w:uiPriority="70" w:unhideWhenUsed="0"/>
-    <w:lsdException w:name="Colorful Shading Accent 1" w:semiHidden="0" w:uiPriority="71" w:unhideWhenUsed="0"/>
-    <w:lsdException w:name="Colorful List Accent 1" w:semiHidden="0" w:uiPriority="72" w:unhideWhenUsed="0"/>
-    <w:lsdException w:name="Colorful Grid Accent 1" w:semiHidden="0" w:uiPriority="73" w:unhideWhenUsed="0"/>
-    <w:lsdException w:name="Light Shading Accent 2" w:semiHidden="0" w:uiPriority="60" w:unhideWhenUsed="0"/>
-    <w:lsdException w:name="Light List Accent 2" w:semiHidden="0" w:uiPriority="61" w:unhideWhenUsed="0"/>
-    <w:lsdException w:name="Light Grid Accent 2" w:semiHidden="0" w:uiPriority="62" w:unhideWhenUsed="0"/>
-    <w:lsdException w:name="Medium Shading 1 Accent 2" w:semiHidden="0" w:uiPriority="63" w:unhideWhenUsed="0"/>
-    <w:lsdException w:name="Medium Shading 2 Accent 2" w:semiHidden="0" w:uiPriority="64" w:unhideWhenUsed="0"/>
-    <w:lsdException w:name="Medium List 1 Accent 2" w:semiHidden="0" w:uiPriority="65" w:unhideWhenUsed="0"/>
-    <w:lsdException w:name="Medium List 2 Accent 2" w:semiHidden="0" w:uiPriority="66" w:unhideWhenUsed="0"/>
-    <w:lsdException w:name="Medium Grid 1 Accent 2" w:semiHidden="0" w:uiPriority="67" w:unhideWhenUsed="0"/>
-    <w:lsdException w:name="Medium Grid 2 Accent 2" w:semiHidden="0" w:uiPriority="68" w:unhideWhenUsed="0"/>
-    <w:lsdException w:name="Medium Grid 3 Accent 2" w:semiHidden="0" w:uiPriority="69" w:unhideWhenUsed="0"/>
-    <w:lsdException w:name="Dark List Accent 2" w:semiHidden="0" w:uiPriority="70" w:unhideWhenUsed="0"/>
-    <w:lsdException w:name="Colorful Shading Accent 2" w:semiHidden="0" w:uiPriority="71" w:unhideWhenUsed="0"/>
-    <w:lsdException w:name="Colorful List Accent 2" w:semiHidden="0" w:uiPriority="72" w:unhideWhenUsed="0"/>
-    <w:lsdException w:name="Colorful Grid Accent 2" w:semiHidden="0" w:uiPriority="73" w:unhideWhenUsed="0"/>
-    <w:lsdException w:name="Light Shading Accent 3" w:semiHidden="0" w:uiPriority="60" w:unhideWhenUsed="0"/>
-    <w:lsdException w:name="Light List Accent 3" w:semiHidden="0" w:uiPriority="61" w:unhideWhenUsed="0"/>
-    <w:lsdException w:name="Light Grid Accent 3" w:semiHidden="0" w:uiPriority="62" w:unhideWhenUsed="0"/>
-    <w:lsdException w:name="Medium Shading 1 Accent 3" w:semiHidden="0" w:uiPriority="63" w:unhideWhenUsed="0"/>
-    <w:lsdException w:name="Medium Shading 2 Accent 3" w:semiHidden="0" w:uiPriority="64" w:unhideWhenUsed="0"/>
-    <w:lsdException w:name="Medium List 1 Accent 3" w:semiHidden="0" w:uiPriority="65" w:unhideWhenUsed="0"/>
-    <w:lsdException w:name="Medium List 2 Accent 3" w:semiHidden="0" w:uiPriority="66" w:unhideWhenUsed="0"/>
-    <w:lsdException w:name="Medium Grid 1 Accent 3" w:semiHidden="0" w:uiPriority="67" w:unhideWhenUsed="0"/>
-    <w:lsdException w:name="Medium Grid 2 Accent 3" w:semiHidden="0" w:uiPriority="68" w:unhideWhenUsed="0"/>
-    <w:lsdException w:name="Medium Grid 3 Accent 3" w:semiHidden="0" w:uiPriority="69" w:unhideWhenUsed="0"/>
-    <w:lsdException w:name="Dark List Accent 3" w:semiHidden="0" w:uiPriority="70" w:unhideWhenUsed="0"/>
-    <w:lsdException w:name="Colorful Shading Accent 3" w:semiHidden="0" w:uiPriority="71" w:unhideWhenUsed="0"/>
-    <w:lsdException w:name="Colorful List Accent 3" w:semiHidden="0" w:uiPriority="72" w:unhideWhenUsed="0"/>
-    <w:lsdException w:name="Colorful Grid Accent 3" w:semiHidden="0" w:uiPriority="73" w:unhideWhenUsed="0"/>
-    <w:lsdException w:name="Light Shading Accent 4" w:semiHidden="0" w:uiPriority="60" w:unhideWhenUsed="0"/>
-    <w:lsdException w:name="Light List Accent 4" w:semiHidden="0" w:uiPriority="61" w:unhideWhenUsed="0"/>
-    <w:lsdException w:name="Light Grid Accent 4" w:semiHidden="0" w:uiPriority="62" w:unhideWhenUsed="0"/>
-    <w:lsdException w:name="Medium Shading 1 Accent 4" w:semiHidden="0" w:uiPriority="63" w:unhideWhenUsed="0"/>
-    <w:lsdException w:name="Medium Shading 2 Accent 4" w:semiHidden="0" w:uiPriority="64" w:unhideWhenUsed="0"/>
-    <w:lsdException w:name="Medium List 1 Accent 4" w:semiHidden="0" w:uiPriority="65" w:unhideWhenUsed="0"/>
-    <w:lsdException w:name="Medium List 2 Accent 4" w:semiHidden="0" w:uiPriority="66" w:unhideWhenUsed="0"/>
-    <w:lsdException w:name="Medium Grid 1 Accent 4" w:semiHidden="0" w:uiPriority="67" w:unhideWhenUsed="0"/>
-    <w:lsdException w:name="Medium Grid 2 Accent 4" w:semiHidden="0" w:uiPriority="68" w:unhideWhenUsed="0"/>
-    <w:lsdException w:name="Medium Grid 3 Accent 4" w:semiHidden="0" w:uiPriority="69" w:unhideWhenUsed="0"/>
-    <w:lsdException w:name="Dark List Accent 4" w:semiHidden="0" w:uiPriority="70" w:unhideWhenUsed="0"/>
-    <w:lsdException w:name="Colorful Shading Accent 4" w:semiHidden="0" w:uiPriority="71" w:unhideWhenUsed="0"/>
-    <w:lsdException w:name="Colorful List Accent 4" w:semiHidden="0" w:uiPriority="72" w:unhideWhenUsed="0"/>
-    <w:lsdException w:name="Colorful Grid Accent 4" w:semiHidden="0" w:uiPriority="73" w:unhideWhenUsed="0"/>
-    <w:lsdException w:name="Light Shading Accent 5" w:semiHidden="0" w:uiPriority="60" w:unhideWhenUsed="0"/>
-    <w:lsdException w:name="Light List Accent 5" w:semiHidden="0" w:uiPriority="61" w:unhideWhenUsed="0"/>
-    <w:lsdException w:name="Light Grid Accent 5" w:semiHidden="0" w:uiPriority="62" w:unhideWhenUsed="0"/>
-    <w:lsdException w:name="Medium Shading 1 Accent 5" w:semiHidden="0" w:uiPriority="63" w:unhideWhenUsed="0"/>
-    <w:lsdException w:name="Medium Shading 2 Accent 5" w:semiHidden="0" w:uiPriority="64" w:unhideWhenUsed="0"/>
-    <w:lsdException w:name="Medium List 1 Accent 5" w:semiHidden="0" w:uiPriority="65" w:unhideWhenUsed="0"/>
-    <w:lsdException w:name="Medium List 2 Accent 5" w:semiHidden="0" w:uiPriority="66" w:unhideWhenUsed="0"/>
-    <w:lsdException w:name="Medium Grid 1 Accent 5" w:semiHidden="0" w:uiPriority="67" w:unhideWhenUsed="0"/>
-    <w:lsdException w:name="Medium Grid 2 Accent 5" w:semiHidden="0" w:uiPriority="68" w:unhideWhenUsed="0"/>
-    <w:lsdException w:name="Medium Grid 3 Accent 5" w:semiHidden="0" w:uiPriority="69" w:unhideWhenUsed="0"/>
-    <w:lsdException w:name="Dark List Accent 5" w:semiHidden="0" w:uiPriority="70" w:unhideWhenUsed="0"/>
-    <w:lsdException w:name="Colorful Shading Accent 5" w:semiHidden="0" w:uiPriority="71" w:unhideWhenUsed="0"/>
-    <w:lsdException w:name="Colorful List Accent 5" w:semiHidden="0" w:uiPriority="72" w:unhideWhenUsed="0"/>
-    <w:lsdException w:name="Colorful Grid Accent 5" w:semiHidden="0" w:uiPriority="73" w:unhideWhenUsed="0"/>
-    <w:lsdException w:name="Light Shading Accent 6" w:semiHidden="0" w:uiPriority="60" w:unhideWhenUsed="0"/>
-    <w:lsdException w:name="Light List Accent 6" w:semiHidden="0" w:uiPriority="61" w:unhideWhenUsed="0"/>
-    <w:lsdException w:name="Light Grid Accent 6" w:semiHidden="0" w:uiPriority="62" w:unhideWhenUsed="0"/>
-    <w:lsdException w:name="Medium Shading 1 Accent 6" w:semiHidden="0" w:uiPriority="63" w:unhideWhenUsed="0"/>
-    <w:lsdException w:name="Medium Shading 2 Accent 6" w:semiHidden="0" w:uiPriority="64" w:unhideWhenUsed="0"/>
-    <w:lsdException w:name="Medium List 1 Accent 6" w:semiHidden="0" w:uiPriority="65" w:unhideWhenUsed="0"/>
-    <w:lsdException w:name="Medium List 2 Accent 6" w:semiHidden="0" w:uiPriority="66" w:unhideWhenUsed="0"/>
-    <w:lsdException w:name="Medium Grid 1 Accent 6" w:semiHidden="0" w:uiPriority="67" w:unhideWhenUsed="0"/>
-    <w:lsdException w:name="Medium Grid 2 Accent 6" w:semiHidden="0" w:uiPriority="68" w:unhideWhenUsed="0"/>
-    <w:lsdException w:name="Medium Grid 3 Accent 6" w:semiHidden="0" w:uiPriority="69" w:unhideWhenUsed="0"/>
-    <w:lsdException w:name="Dark List Accent 6" w:semiHidden="0" w:uiPriority="70" w:unhideWhenUsed="0"/>
-    <w:lsdException w:name="Colorful Shading Accent 6" w:semiHidden="0" w:uiPriority="71" w:unhideWhenUsed="0"/>
-    <w:lsdException w:name="Colorful List Accent 6" w:semiHidden="0" w:uiPriority="72" w:unhideWhenUsed="0"/>
-    <w:lsdException w:name="Colorful Grid Accent 6" w:semiHidden="0" w:uiPriority="73" w:unhideWhenUsed="0"/>
-    <w:lsdException w:name="Subtle Emphasis" w:semiHidden="0" w:uiPriority="19" w:unhideWhenUsed="0" w:qFormat="1"/>
-    <w:lsdException w:name="Intense Emphasis" w:semiHidden="0" w:uiPriority="21" w:unhideWhenUsed="0" w:qFormat="1"/>
-    <w:lsdException w:name="Subtle Reference" w:semiHidden="0" w:uiPriority="31" w:unhideWhenUsed="0" w:qFormat="1"/>
-    <w:lsdException w:name="Intense Reference" w:semiHidden="0" w:uiPriority="32" w:unhideWhenUsed="0" w:qFormat="1"/>
-    <w:lsdException w:name="Book Title" w:semiHidden="0" w:uiPriority="33" w:unhideWhenUsed="0" w:qFormat="1"/>
-    <w:lsdException w:name="Bibliography" w:uiPriority="37"/>
-    <w:lsdException w:name="TOC Heading" w:uiPriority="39" w:qFormat="1"/>
-  </w:latentStyles>
-  <w:style w:type="paragraph" w:default="1" w:styleId="Normal">
-    <w:name w:val="Normal"/>
-    <w:qFormat/>
-  </w:style>
-  <w:style w:type="character" w:default="1" w:styleId="DefaultParagraphFont">
-    <w:name w:val="Default Paragraph Font"/>
-    <w:uiPriority w:val="1"/>
-    <w:unhideWhenUsed/>
-  </w:style>
-  <w:style w:type="table" w:default="1" w:styleId="TableNormal">
-    <w:name w:val="Normal Table"/>
-    <w:uiPriority w:val="99"/>
-    <w:semiHidden/>
-    <w:unhideWhenUsed/>
-    <w:tblPr>
-      <w:tblInd w:w="0" w:type="dxa"/>
-      <w:tblCellMar>
-        <w:top w:w="0" w:type="dxa"/>
-        <w:left w:w="108" w:type="dxa"/>
-        <w:bottom w:w="0" w:type="dxa"/>
-        <w:right w:w="108" w:type="dxa"/>
-      </w:tblCellMar>
-    </w:tblPr>
-  </w:style>
-  <w:style w:type="numbering" w:default="1" w:styleId="NoList">
-    <w:name w:val="No List"/>
-    <w:uiPriority w:val="99"/>
-    <w:semiHidden/>
-    <w:unhideWhenUsed/>
-  </w:style>
-  <w:style w:type="character" w:styleId="Hyperlink">
-    <w:name w:val="Hyperlink"/>
-    <w:basedOn w:val="DefaultParagraphFont"/>
-    <w:uiPriority w:val="99"/>
-    <w:unhideWhenUsed/>
-    <w:rsid w:val="00F37130"/>
-    <w:rPr>
-      <w:color w:val="0563C1" w:themeColor="hyperlink"/>
-      <w:u w:val="single"/>
-    </w:rPr>
-  </w:style>
-  <w:style w:type="paragraph" w:styleId="ListParagraph">
-    <w:name w:val="List Paragraph"/>
-    <w:basedOn w:val="Normal"/>
-    <w:uiPriority w:val="34"/>
-    <w:qFormat/>
-    <w:rsid w:val="00946278"/>
-    <w:pPr>
-      <w:ind w:left="720"/>
-      <w:contextualSpacing/>
-    </w:pPr>
-  </w:style>
-  <w:style w:type="paragraph" w:styleId="Header">
-    <w:name w:val="header"/>
-    <w:basedOn w:val="Normal"/>
-    <w:link w:val="HeaderChar"/>
-    <w:uiPriority w:val="99"/>
-    <w:unhideWhenUsed/>
-    <w:rsid w:val="004D2EEE"/>
-    <w:pPr>
-      <w:tabs>
-        <w:tab w:val="center" w:pos="4320"/>
-        <w:tab w:val="right" w:pos="8640"/>
-      </w:tabs>
-      <w:spacing w:after="0" w:line="240" w:lineRule="auto"/>
-    </w:pPr>
-  </w:style>
-  <w:style w:type="character" w:customStyle="1" w:styleId="HeaderChar">
-    <w:name w:val="Header Char"/>
-    <w:basedOn w:val="DefaultParagraphFont"/>
-    <w:link w:val="Header"/>
-    <w:uiPriority w:val="99"/>
-    <w:rsid w:val="004D2EEE"/>
-  </w:style>
-  <w:style w:type="paragraph" w:styleId="Footer">
-    <w:name w:val="footer"/>
-    <w:basedOn w:val="Normal"/>
-    <w:link w:val="FooterChar"/>
-    <w:uiPriority w:val="99"/>
-    <w:unhideWhenUsed/>
-    <w:rsid w:val="004D2EEE"/>
-    <w:pPr>
-      <w:tabs>
-        <w:tab w:val="center" w:pos="4320"/>
-        <w:tab w:val="right" w:pos="8640"/>
-      </w:tabs>
-      <w:spacing w:after="0" w:line="240" w:lineRule="auto"/>
-    </w:pPr>
-  </w:style>
-  <w:style w:type="character" w:customStyle="1" w:styleId="FooterChar">
-    <w:name w:val="Footer Char"/>
-    <w:basedOn w:val="DefaultParagraphFont"/>
-    <w:link w:val="Footer"/>
-    <w:uiPriority w:val="99"/>
-    <w:rsid w:val="004D2EEE"/>
-  </w:style>
-  <w:style w:type="table" w:styleId="TableGrid">
-    <w:name w:val="Table Grid"/>
-    <w:basedOn w:val="TableNormal"/>
-    <w:uiPriority w:val="39"/>
-    <w:rsid w:val="00371A9E"/>
-    <w:pPr>
-      <w:spacing w:after="0" w:line="240" w:lineRule="auto"/>
-    </w:pPr>
-    <w:tblPr>
-      <w:tblInd w:w="0" w:type="dxa"/>
-      <w:tblBorders>
-        <w:top w:val="single" w:sz="4" w:space="0" w:color="auto"/>
-        <w:left w:val="single" w:sz="4" w:space="0" w:color="auto"/>
-        <w:bottom w:val="single" w:sz="4" w:space="0" w:color="auto"/>
-        <w:right w:val="single" w:sz="4" w:space="0" w:color="auto"/>
-        <w:insideH w:val="single" w:sz="4" w:space="0" w:color="auto"/>
-        <w:insideV w:val="single" w:sz="4" w:space="0" w:color="auto"/>
-      </w:tblBorders>
-      <w:tblCellMar>
-        <w:top w:w="0" w:type="dxa"/>
-        <w:left w:w="108" w:type="dxa"/>
-        <w:bottom w:w="0" w:type="dxa"/>
-        <w:right w:w="108" w:type="dxa"/>
-      </w:tblCellMar>
     </w:tblPr>
   </w:style>
   <w:style w:type="paragraph" w:styleId="BalloonText">
@@ -2758,7 +2646,7 @@
   <a:extraClrSchemeLst/>
   <a:extLst>
     <a:ext uri="{05A4C25C-085E-4340-85A3-A5531E510DB2}">
-      <thm15:themeFamily xmlns:thm15="http://schemas.microsoft.com/office/thememl/2012/main" xmlns="" name="Office Theme" id="{62F939B6-93AF-4DB8-9C6B-D6C7DFDC589F}" vid="{4A3C46E8-61CC-4603-A589-7422A47A8E4A}"/>
+      <thm15:themeFamily xmlns:thm15="http://schemas.microsoft.com/office/thememl/2012/main" name="Office Theme" id="{62F939B6-93AF-4DB8-9C6B-D6C7DFDC589F}" vid="{4A3C46E8-61CC-4603-A589-7422A47A8E4A}"/>
     </a:ext>
   </a:extLst>
 </a:theme>
@@ -2769,7 +2657,7 @@
 </file>
 
 <file path=customXml/itemProps1.xml><?xml version="1.0" encoding="utf-8"?>
-<ds:datastoreItem xmlns:ds="http://schemas.openxmlformats.org/officeDocument/2006/customXml" ds:itemID="{35BCCDAB-4377-A043-B8E2-3A1478825FDE}">
+<ds:datastoreItem xmlns:ds="http://schemas.openxmlformats.org/officeDocument/2006/customXml" ds:itemID="{AD61D29B-241C-4F79-A091-BD1B21B85EE2}">
   <ds:schemaRefs>
     <ds:schemaRef ds:uri="http://schemas.openxmlformats.org/officeDocument/2006/bibliography"/>
   </ds:schemaRefs>

</xml_diff>